<commit_message>
async except for the remove method
</commit_message>
<xml_diff>
--- a/nzwalks/nzwalksAPI/ASP.NET core web api.docx
+++ b/nzwalks/nzwalksAPI/ASP.NET core web api.docx
@@ -16,65 +16,20 @@
           <w14:ligatures w14:val="none"/>
         </w:rPr>
       </w:pPr>
-      <w:r>
-        <w:fldChar w:fldCharType="begin"/>
-      </w:r>
-      <w:r>
-        <w:instrText>HYPERLINK "https://cotiviti.udemy.com/course/build-rest-apis-with-aspnet-core-web-api-entity-framework/"</w:instrText>
-      </w:r>
-      <w:r>
-        <w:fldChar w:fldCharType="separate"/>
-      </w:r>
-      <w:r>
-        <w:rPr>
-          <w:rFonts w:ascii="var(--font-stack-text)" w:eastAsia="Times New Roman" w:hAnsi="var(--font-stack-text)" w:cs="Times New Roman"/>
-          <w:color w:val="D1D7DC"/>
-          <w:kern w:val="36"/>
-          <w:sz w:val="48"/>
-          <w:szCs w:val="48"/>
-          <w:u w:val="single"/>
-          <w14:ligatures w14:val="none"/>
-        </w:rPr>
-        <w:t xml:space="preserve">Build ASP.NET Core Web API - Scratch </w:t>
-      </w:r>
-      <w:proofErr w:type="gramStart"/>
-      <w:r>
-        <w:rPr>
-          <w:rFonts w:ascii="var(--font-stack-text)" w:eastAsia="Times New Roman" w:hAnsi="var(--font-stack-text)" w:cs="Times New Roman"/>
-          <w:color w:val="D1D7DC"/>
-          <w:kern w:val="36"/>
-          <w:sz w:val="48"/>
-          <w:szCs w:val="48"/>
-          <w:u w:val="single"/>
-          <w14:ligatures w14:val="none"/>
-        </w:rPr>
-        <w:t>To</w:t>
-      </w:r>
-      <w:proofErr w:type="gramEnd"/>
-      <w:r>
-        <w:rPr>
-          <w:rFonts w:ascii="var(--font-stack-text)" w:eastAsia="Times New Roman" w:hAnsi="var(--font-stack-text)" w:cs="Times New Roman"/>
-          <w:color w:val="D1D7DC"/>
-          <w:kern w:val="36"/>
-          <w:sz w:val="48"/>
-          <w:szCs w:val="48"/>
-          <w:u w:val="single"/>
-          <w14:ligatures w14:val="none"/>
-        </w:rPr>
-        <w:t xml:space="preserve"> Finish (.NET 7 API)</w:t>
-      </w:r>
-      <w:r>
-        <w:rPr>
-          <w:rFonts w:ascii="var(--font-stack-text)" w:eastAsia="Times New Roman" w:hAnsi="var(--font-stack-text)" w:cs="Times New Roman"/>
-          <w:color w:val="D1D7DC"/>
-          <w:kern w:val="36"/>
-          <w:sz w:val="48"/>
-          <w:szCs w:val="48"/>
-          <w:u w:val="single"/>
-          <w14:ligatures w14:val="none"/>
-        </w:rPr>
-        <w:fldChar w:fldCharType="end"/>
-      </w:r>
+      <w:hyperlink r:id="rId5" w:history="1">
+        <w:r>
+          <w:rPr>
+            <w:rFonts w:ascii="var(--font-stack-text)" w:eastAsia="Times New Roman" w:hAnsi="var(--font-stack-text)" w:cs="Times New Roman"/>
+            <w:color w:val="D1D7DC"/>
+            <w:kern w:val="36"/>
+            <w:sz w:val="48"/>
+            <w:szCs w:val="48"/>
+            <w:u w:val="single"/>
+            <w14:ligatures w14:val="none"/>
+          </w:rPr>
+          <w:t>Build ASP.NET Core Web API - Scratch To Finish (.NET 7 API)</w:t>
+        </w:r>
+      </w:hyperlink>
     </w:p>
     <w:p/>
     <w:p/>
@@ -92,18 +47,10 @@
         <w:t xml:space="preserve">authentication, </w:t>
       </w:r>
       <w:r>
-        <w:t xml:space="preserve">routing, </w:t>
-      </w:r>
-      <w:proofErr w:type="gramStart"/>
-      <w:r>
-        <w:t>logging</w:t>
-      </w:r>
-      <w:r>
-        <w:t xml:space="preserve"> ,caching</w:t>
-      </w:r>
-      <w:proofErr w:type="gramEnd"/>
-      <w:r>
-        <w:t xml:space="preserve"> and more.</w:t>
+        <w:t>routing, logging</w:t>
+      </w:r>
+      <w:r>
+        <w:t xml:space="preserve"> ,caching and more.</w:t>
       </w:r>
     </w:p>
     <w:p/>
@@ -166,52 +113,31 @@
       </w:r>
     </w:p>
     <w:p>
-      <w:proofErr w:type="gramStart"/>
       <w:r>
         <w:t>G</w:t>
       </w:r>
       <w:r>
-        <w:t>ET ,POST</w:t>
-      </w:r>
-      <w:proofErr w:type="gramEnd"/>
-      <w:r>
-        <w:t xml:space="preserve"> ,PUT ,DELETE</w:t>
+        <w:t>ET ,POST ,PUT ,DELETE</w:t>
       </w:r>
     </w:p>
     <w:p/>
     <w:p/>
     <w:p>
       <w:r>
-        <w:t xml:space="preserve">Whenever creating a new controller follow the </w:t>
-      </w:r>
-      <w:proofErr w:type="gramStart"/>
-      <w:r>
-        <w:t>format</w:t>
-      </w:r>
-      <w:proofErr w:type="gramEnd"/>
-    </w:p>
-    <w:p>
-      <w:proofErr w:type="spellStart"/>
+        <w:t>Whenever creating a new controller follow the format</w:t>
+      </w:r>
+    </w:p>
+    <w:p>
       <w:r>
         <w:t>Name+Controller</w:t>
       </w:r>
-      <w:proofErr w:type="spellEnd"/>
       <w:r>
         <w:br/>
-      </w:r>
-      <w:proofErr w:type="spellStart"/>
-      <w:r>
         <w:t>eg.</w:t>
       </w:r>
-      <w:proofErr w:type="spellEnd"/>
-      <w:r>
-        <w:t xml:space="preserve"> </w:t>
-      </w:r>
-      <w:proofErr w:type="spellStart"/>
-      <w:r>
-        <w:t>StudentsController.cs</w:t>
-      </w:r>
-      <w:proofErr w:type="spellEnd"/>
+      <w:r>
+        <w:t xml:space="preserve"> StudentsController.cs</w:t>
+      </w:r>
     </w:p>
     <w:p/>
     <w:p>
@@ -235,7 +161,7 @@
                     <pic:cNvPicPr/>
                   </pic:nvPicPr>
                   <pic:blipFill>
-                    <a:blip r:embed="rId5"/>
+                    <a:blip r:embed="rId6"/>
                     <a:stretch>
                       <a:fillRect/>
                     </a:stretch>
@@ -259,15 +185,7 @@
     <w:p>
       <w:r>
         <w:lastRenderedPageBreak/>
-        <w:t xml:space="preserve">For </w:t>
-      </w:r>
-      <w:proofErr w:type="gramStart"/>
-      <w:r>
-        <w:t>example</w:t>
-      </w:r>
-      <w:proofErr w:type="gramEnd"/>
-      <w:r>
-        <w:t xml:space="preserve"> while creating a new controller </w:t>
+        <w:t xml:space="preserve">For example while creating a new controller </w:t>
       </w:r>
     </w:p>
     <w:p>
@@ -294,23 +212,7 @@
           <w:rFonts w:ascii="Cascadia Mono" w:hAnsi="Cascadia Mono"/>
           <w:color w:val="A31515"/>
         </w:rPr>
-        <w:t>"</w:t>
-      </w:r>
-      <w:proofErr w:type="spellStart"/>
-      <w:r>
-        <w:rPr>
-          <w:rFonts w:ascii="Cascadia Mono" w:hAnsi="Cascadia Mono"/>
-          <w:color w:val="A31515"/>
-        </w:rPr>
-        <w:t>api</w:t>
-      </w:r>
-      <w:proofErr w:type="spellEnd"/>
-      <w:r>
-        <w:rPr>
-          <w:rFonts w:ascii="Cascadia Mono" w:hAnsi="Cascadia Mono"/>
-          <w:color w:val="A31515"/>
-        </w:rPr>
-        <w:t>/[controller]"</w:t>
+        <w:t>"api/[controller]"</w:t>
       </w:r>
       <w:r>
         <w:rPr>
@@ -330,17 +232,8 @@
         </w:rPr>
       </w:pPr>
       <w:r>
-        <w:t xml:space="preserve">Takes the </w:t>
-      </w:r>
-      <w:proofErr w:type="spellStart"/>
-      <w:r>
-        <w:t>api</w:t>
-      </w:r>
-      <w:proofErr w:type="spellEnd"/>
-      <w:r>
-        <w:t xml:space="preserve"> name of </w:t>
-      </w:r>
-      <w:proofErr w:type="gramStart"/>
+        <w:t xml:space="preserve">Takes the api name of </w:t>
+      </w:r>
       <w:r>
         <w:rPr>
           <w:rFonts w:ascii="Cascadia Mono" w:hAnsi="Cascadia Mono"/>
@@ -348,7 +241,6 @@
         </w:rPr>
         <w:t>Students</w:t>
       </w:r>
-      <w:proofErr w:type="gramEnd"/>
     </w:p>
     <w:p>
       <w:pPr>
@@ -391,7 +283,7 @@
                     <pic:cNvPicPr/>
                   </pic:nvPicPr>
                   <pic:blipFill>
-                    <a:blip r:embed="rId6"/>
+                    <a:blip r:embed="rId7"/>
                     <a:stretch>
                       <a:fillRect/>
                     </a:stretch>
@@ -785,19 +677,7 @@
           <w:szCs w:val="24"/>
           <w14:ligatures w14:val="none"/>
         </w:rPr>
-        <w:t xml:space="preserve"> Id </w:t>
-      </w:r>
-      <w:proofErr w:type="gramStart"/>
-      <w:r>
-        <w:rPr>
-          <w:rFonts w:ascii="Courier New" w:eastAsia="Times New Roman" w:hAnsi="Courier New" w:cs="Courier New"/>
-          <w:color w:val="F8F8F8"/>
-          <w:kern w:val="0"/>
-          <w:sz w:val="24"/>
-          <w:szCs w:val="24"/>
-          <w14:ligatures w14:val="none"/>
-        </w:rPr>
-        <w:t xml:space="preserve">{ </w:t>
+        <w:t xml:space="preserve"> Id { </w:t>
       </w:r>
       <w:r>
         <w:rPr>
@@ -810,7 +690,6 @@
         </w:rPr>
         <w:t>get</w:t>
       </w:r>
-      <w:proofErr w:type="gramEnd"/>
       <w:r>
         <w:rPr>
           <w:rFonts w:ascii="Courier New" w:eastAsia="Times New Roman" w:hAnsi="Courier New" w:cs="Courier New"/>
@@ -929,19 +808,7 @@
           <w:szCs w:val="24"/>
           <w14:ligatures w14:val="none"/>
         </w:rPr>
-        <w:t xml:space="preserve"> Name </w:t>
-      </w:r>
-      <w:proofErr w:type="gramStart"/>
-      <w:r>
-        <w:rPr>
-          <w:rFonts w:ascii="Courier New" w:eastAsia="Times New Roman" w:hAnsi="Courier New" w:cs="Courier New"/>
-          <w:color w:val="F8F8F8"/>
-          <w:kern w:val="0"/>
-          <w:sz w:val="24"/>
-          <w:szCs w:val="24"/>
-          <w14:ligatures w14:val="none"/>
-        </w:rPr>
-        <w:t xml:space="preserve">{ </w:t>
+        <w:t xml:space="preserve"> Name { </w:t>
       </w:r>
       <w:r>
         <w:rPr>
@@ -954,7 +821,6 @@
         </w:rPr>
         <w:t>get</w:t>
       </w:r>
-      <w:proofErr w:type="gramEnd"/>
       <w:r>
         <w:rPr>
           <w:rFonts w:ascii="Courier New" w:eastAsia="Times New Roman" w:hAnsi="Courier New" w:cs="Courier New"/>
@@ -1083,43 +949,7 @@
           <w:szCs w:val="24"/>
           <w14:ligatures w14:val="none"/>
         </w:rPr>
-        <w:t xml:space="preserve"> </w:t>
-      </w:r>
-      <w:proofErr w:type="spellStart"/>
-      <w:r>
-        <w:rPr>
-          <w:rFonts w:ascii="Courier New" w:eastAsia="Times New Roman" w:hAnsi="Courier New" w:cs="Courier New"/>
-          <w:color w:val="F8F8F8"/>
-          <w:kern w:val="0"/>
-          <w:sz w:val="24"/>
-          <w:szCs w:val="24"/>
-          <w14:ligatures w14:val="none"/>
-        </w:rPr>
-        <w:t>ICollection</w:t>
-      </w:r>
-      <w:proofErr w:type="spellEnd"/>
-      <w:r>
-        <w:rPr>
-          <w:rFonts w:ascii="Courier New" w:eastAsia="Times New Roman" w:hAnsi="Courier New" w:cs="Courier New"/>
-          <w:color w:val="F8F8F8"/>
-          <w:kern w:val="0"/>
-          <w:sz w:val="24"/>
-          <w:szCs w:val="24"/>
-          <w14:ligatures w14:val="none"/>
-        </w:rPr>
-        <w:t xml:space="preserve">&lt;Book&gt; Books </w:t>
-      </w:r>
-      <w:proofErr w:type="gramStart"/>
-      <w:r>
-        <w:rPr>
-          <w:rFonts w:ascii="Courier New" w:eastAsia="Times New Roman" w:hAnsi="Courier New" w:cs="Courier New"/>
-          <w:color w:val="F8F8F8"/>
-          <w:kern w:val="0"/>
-          <w:sz w:val="24"/>
-          <w:szCs w:val="24"/>
-          <w14:ligatures w14:val="none"/>
-        </w:rPr>
-        <w:t xml:space="preserve">{ </w:t>
+        <w:t xml:space="preserve"> ICollection&lt;Book&gt; Books { </w:t>
       </w:r>
       <w:r>
         <w:rPr>
@@ -1132,7 +962,6 @@
         </w:rPr>
         <w:t>get</w:t>
       </w:r>
-      <w:proofErr w:type="gramEnd"/>
       <w:r>
         <w:rPr>
           <w:rFonts w:ascii="Courier New" w:eastAsia="Times New Roman" w:hAnsi="Courier New" w:cs="Courier New"/>
@@ -1456,19 +1285,7 @@
           <w:szCs w:val="24"/>
           <w14:ligatures w14:val="none"/>
         </w:rPr>
-        <w:t xml:space="preserve"> Id </w:t>
-      </w:r>
-      <w:proofErr w:type="gramStart"/>
-      <w:r>
-        <w:rPr>
-          <w:rFonts w:ascii="Courier New" w:eastAsia="Times New Roman" w:hAnsi="Courier New" w:cs="Courier New"/>
-          <w:color w:val="F8F8F8"/>
-          <w:kern w:val="0"/>
-          <w:sz w:val="24"/>
-          <w:szCs w:val="24"/>
-          <w14:ligatures w14:val="none"/>
-        </w:rPr>
-        <w:t xml:space="preserve">{ </w:t>
+        <w:t xml:space="preserve"> Id { </w:t>
       </w:r>
       <w:r>
         <w:rPr>
@@ -1481,7 +1298,6 @@
         </w:rPr>
         <w:t>get</w:t>
       </w:r>
-      <w:proofErr w:type="gramEnd"/>
       <w:r>
         <w:rPr>
           <w:rFonts w:ascii="Courier New" w:eastAsia="Times New Roman" w:hAnsi="Courier New" w:cs="Courier New"/>
@@ -1600,19 +1416,7 @@
           <w:szCs w:val="24"/>
           <w14:ligatures w14:val="none"/>
         </w:rPr>
-        <w:t xml:space="preserve"> Title </w:t>
-      </w:r>
-      <w:proofErr w:type="gramStart"/>
-      <w:r>
-        <w:rPr>
-          <w:rFonts w:ascii="Courier New" w:eastAsia="Times New Roman" w:hAnsi="Courier New" w:cs="Courier New"/>
-          <w:color w:val="F8F8F8"/>
-          <w:kern w:val="0"/>
-          <w:sz w:val="24"/>
-          <w:szCs w:val="24"/>
-          <w14:ligatures w14:val="none"/>
-        </w:rPr>
-        <w:t xml:space="preserve">{ </w:t>
+        <w:t xml:space="preserve"> Title { </w:t>
       </w:r>
       <w:r>
         <w:rPr>
@@ -1625,7 +1429,6 @@
         </w:rPr>
         <w:t>get</w:t>
       </w:r>
-      <w:proofErr w:type="gramEnd"/>
       <w:r>
         <w:rPr>
           <w:rFonts w:ascii="Courier New" w:eastAsia="Times New Roman" w:hAnsi="Courier New" w:cs="Courier New"/>
@@ -1754,43 +1557,7 @@
           <w:szCs w:val="24"/>
           <w14:ligatures w14:val="none"/>
         </w:rPr>
-        <w:t xml:space="preserve"> Author </w:t>
-      </w:r>
-      <w:proofErr w:type="spellStart"/>
-      <w:r>
-        <w:rPr>
-          <w:rFonts w:ascii="Courier New" w:eastAsia="Times New Roman" w:hAnsi="Courier New" w:cs="Courier New"/>
-          <w:color w:val="F8F8F8"/>
-          <w:kern w:val="0"/>
-          <w:sz w:val="24"/>
-          <w:szCs w:val="24"/>
-          <w14:ligatures w14:val="none"/>
-        </w:rPr>
-        <w:t>Author</w:t>
-      </w:r>
-      <w:proofErr w:type="spellEnd"/>
-      <w:r>
-        <w:rPr>
-          <w:rFonts w:ascii="Courier New" w:eastAsia="Times New Roman" w:hAnsi="Courier New" w:cs="Courier New"/>
-          <w:color w:val="F8F8F8"/>
-          <w:kern w:val="0"/>
-          <w:sz w:val="24"/>
-          <w:szCs w:val="24"/>
-          <w14:ligatures w14:val="none"/>
-        </w:rPr>
-        <w:t xml:space="preserve"> </w:t>
-      </w:r>
-      <w:proofErr w:type="gramStart"/>
-      <w:r>
-        <w:rPr>
-          <w:rFonts w:ascii="Courier New" w:eastAsia="Times New Roman" w:hAnsi="Courier New" w:cs="Courier New"/>
-          <w:color w:val="F8F8F8"/>
-          <w:kern w:val="0"/>
-          <w:sz w:val="24"/>
-          <w:szCs w:val="24"/>
-          <w14:ligatures w14:val="none"/>
-        </w:rPr>
-        <w:t xml:space="preserve">{ </w:t>
+        <w:t xml:space="preserve"> Author Author { </w:t>
       </w:r>
       <w:r>
         <w:rPr>
@@ -1803,7 +1570,6 @@
         </w:rPr>
         <w:t>get</w:t>
       </w:r>
-      <w:proofErr w:type="gramEnd"/>
       <w:r>
         <w:rPr>
           <w:rFonts w:ascii="Courier New" w:eastAsia="Times New Roman" w:hAnsi="Courier New" w:cs="Courier New"/>
@@ -1922,19 +1688,7 @@
           <w:szCs w:val="24"/>
           <w14:ligatures w14:val="none"/>
         </w:rPr>
-        <w:t xml:space="preserve"> AuthorId </w:t>
-      </w:r>
-      <w:proofErr w:type="gramStart"/>
-      <w:r>
-        <w:rPr>
-          <w:rFonts w:ascii="Courier New" w:eastAsia="Times New Roman" w:hAnsi="Courier New" w:cs="Courier New"/>
-          <w:color w:val="F8F8F8"/>
-          <w:kern w:val="0"/>
-          <w:sz w:val="24"/>
-          <w:szCs w:val="24"/>
-          <w14:ligatures w14:val="none"/>
-        </w:rPr>
-        <w:t xml:space="preserve">{ </w:t>
+        <w:t xml:space="preserve"> AuthorId { </w:t>
       </w:r>
       <w:r>
         <w:rPr>
@@ -1947,7 +1701,6 @@
         </w:rPr>
         <w:t>get</w:t>
       </w:r>
-      <w:proofErr w:type="gramEnd"/>
       <w:r>
         <w:rPr>
           <w:rFonts w:ascii="Courier New" w:eastAsia="Times New Roman" w:hAnsi="Courier New" w:cs="Courier New"/>
@@ -2527,43 +2280,7 @@
           <w:color w:val="F8F8F8"/>
           <w:shd w:val="clear" w:color="auto" w:fill="202024"/>
         </w:rPr>
-        <w:t>&lt;</w:t>
-      </w:r>
-      <w:proofErr w:type="spellStart"/>
-      <w:r>
-        <w:rPr>
-          <w:rStyle w:val="HTMLCode"/>
-          <w:color w:val="F8F8F8"/>
-          <w:shd w:val="clear" w:color="auto" w:fill="202024"/>
-        </w:rPr>
-        <w:t>NavigationProperty</w:t>
-      </w:r>
-      <w:proofErr w:type="spellEnd"/>
-      <w:r>
-        <w:rPr>
-          <w:rStyle w:val="HTMLCode"/>
-          <w:color w:val="F8F8F8"/>
-          <w:shd w:val="clear" w:color="auto" w:fill="202024"/>
-        </w:rPr>
-        <w:t>&gt;&lt;</w:t>
-      </w:r>
-      <w:proofErr w:type="spellStart"/>
-      <w:r>
-        <w:rPr>
-          <w:rStyle w:val="HTMLCode"/>
-          <w:color w:val="F8F8F8"/>
-          <w:shd w:val="clear" w:color="auto" w:fill="202024"/>
-        </w:rPr>
-        <w:t>PrimaryKeyProperty</w:t>
-      </w:r>
-      <w:proofErr w:type="spellEnd"/>
-      <w:r>
-        <w:rPr>
-          <w:rStyle w:val="HTMLCode"/>
-          <w:color w:val="F8F8F8"/>
-          <w:shd w:val="clear" w:color="auto" w:fill="202024"/>
-        </w:rPr>
-        <w:t>&gt;</w:t>
+        <w:t>&lt;NavigationProperty&gt;&lt;PrimaryKeyProperty&gt;</w:t>
       </w:r>
       <w:r>
         <w:rPr>
@@ -2605,7 +2322,6 @@
         </w:rPr>
         <w:t xml:space="preserve"> to </w:t>
       </w:r>
-      <w:proofErr w:type="spellStart"/>
       <w:r>
         <w:rPr>
           <w:rStyle w:val="HTMLCode"/>
@@ -2614,7 +2330,6 @@
         </w:rPr>
         <w:t>AuthorUser_Id</w:t>
       </w:r>
-      <w:proofErr w:type="spellEnd"/>
       <w:r>
         <w:rPr>
           <w:rFonts w:ascii="Segoe UI" w:hAnsi="Segoe UI" w:cs="Segoe UI"/>
@@ -2803,17 +2518,7 @@
           <w:sz w:val="24"/>
           <w:szCs w:val="24"/>
         </w:rPr>
-        <w:t xml:space="preserve"> Id </w:t>
-      </w:r>
-      <w:proofErr w:type="gramStart"/>
-      <w:r>
-        <w:rPr>
-          <w:rStyle w:val="HTMLCode"/>
-          <w:color w:val="F8F8F8"/>
-          <w:sz w:val="24"/>
-          <w:szCs w:val="24"/>
-        </w:rPr>
-        <w:t xml:space="preserve">{ </w:t>
+        <w:t xml:space="preserve"> Id { </w:t>
       </w:r>
       <w:r>
         <w:rPr>
@@ -2824,7 +2529,6 @@
         </w:rPr>
         <w:t>get</w:t>
       </w:r>
-      <w:proofErr w:type="gramEnd"/>
       <w:r>
         <w:rPr>
           <w:rStyle w:val="HTMLCode"/>
@@ -2907,17 +2611,7 @@
           <w:sz w:val="24"/>
           <w:szCs w:val="24"/>
         </w:rPr>
-        <w:t xml:space="preserve"> Title </w:t>
-      </w:r>
-      <w:proofErr w:type="gramStart"/>
-      <w:r>
-        <w:rPr>
-          <w:rStyle w:val="HTMLCode"/>
-          <w:color w:val="F8F8F8"/>
-          <w:sz w:val="24"/>
-          <w:szCs w:val="24"/>
-        </w:rPr>
-        <w:t xml:space="preserve">{ </w:t>
+        <w:t xml:space="preserve"> Title { </w:t>
       </w:r>
       <w:r>
         <w:rPr>
@@ -2928,7 +2622,6 @@
         </w:rPr>
         <w:t>get</w:t>
       </w:r>
-      <w:proofErr w:type="gramEnd"/>
       <w:r>
         <w:rPr>
           <w:rStyle w:val="HTMLCode"/>
@@ -2989,7 +2682,6 @@
         </w:rPr>
         <w:t xml:space="preserve">    [</w:t>
       </w:r>
-      <w:proofErr w:type="spellStart"/>
       <w:r>
         <w:rPr>
           <w:rStyle w:val="hljs-meta"/>
@@ -2997,17 +2689,7 @@
           <w:sz w:val="24"/>
           <w:szCs w:val="24"/>
         </w:rPr>
-        <w:t>ForeignKey</w:t>
-      </w:r>
-      <w:proofErr w:type="spellEnd"/>
-      <w:r>
-        <w:rPr>
-          <w:rStyle w:val="hljs-meta"/>
-          <w:color w:val="77A0F9"/>
-          <w:sz w:val="24"/>
-          <w:szCs w:val="24"/>
-        </w:rPr>
-        <w:t>("Author")</w:t>
+        <w:t>ForeignKey("Author")</w:t>
       </w:r>
       <w:r>
         <w:rPr>
@@ -3073,37 +2755,7 @@
           <w:sz w:val="24"/>
           <w:szCs w:val="24"/>
         </w:rPr>
-        <w:t xml:space="preserve"> </w:t>
-      </w:r>
-      <w:proofErr w:type="spellStart"/>
-      <w:r>
-        <w:rPr>
-          <w:rStyle w:val="HTMLCode"/>
-          <w:color w:val="F8F8F8"/>
-          <w:sz w:val="24"/>
-          <w:szCs w:val="24"/>
-        </w:rPr>
-        <w:t>AuthorUser_Id</w:t>
-      </w:r>
-      <w:proofErr w:type="spellEnd"/>
-      <w:r>
-        <w:rPr>
-          <w:rStyle w:val="HTMLCode"/>
-          <w:color w:val="F8F8F8"/>
-          <w:sz w:val="24"/>
-          <w:szCs w:val="24"/>
-        </w:rPr>
-        <w:t xml:space="preserve"> </w:t>
-      </w:r>
-      <w:proofErr w:type="gramStart"/>
-      <w:r>
-        <w:rPr>
-          <w:rStyle w:val="HTMLCode"/>
-          <w:color w:val="F8F8F8"/>
-          <w:sz w:val="24"/>
-          <w:szCs w:val="24"/>
-        </w:rPr>
-        <w:t xml:space="preserve">{ </w:t>
+        <w:t xml:space="preserve"> AuthorUser_Id { </w:t>
       </w:r>
       <w:r>
         <w:rPr>
@@ -3114,7 +2766,6 @@
         </w:rPr>
         <w:t>get</w:t>
       </w:r>
-      <w:proofErr w:type="gramEnd"/>
       <w:r>
         <w:rPr>
           <w:rStyle w:val="HTMLCode"/>
@@ -3191,37 +2842,7 @@
           <w:sz w:val="24"/>
           <w:szCs w:val="24"/>
         </w:rPr>
-        <w:t xml:space="preserve"> Author </w:t>
-      </w:r>
-      <w:proofErr w:type="spellStart"/>
-      <w:r>
-        <w:rPr>
-          <w:rStyle w:val="HTMLCode"/>
-          <w:color w:val="F8F8F8"/>
-          <w:sz w:val="24"/>
-          <w:szCs w:val="24"/>
-        </w:rPr>
-        <w:t>Author</w:t>
-      </w:r>
-      <w:proofErr w:type="spellEnd"/>
-      <w:r>
-        <w:rPr>
-          <w:rStyle w:val="HTMLCode"/>
-          <w:color w:val="F8F8F8"/>
-          <w:sz w:val="24"/>
-          <w:szCs w:val="24"/>
-        </w:rPr>
-        <w:t xml:space="preserve"> </w:t>
-      </w:r>
-      <w:proofErr w:type="gramStart"/>
-      <w:r>
-        <w:rPr>
-          <w:rStyle w:val="HTMLCode"/>
-          <w:color w:val="F8F8F8"/>
-          <w:sz w:val="24"/>
-          <w:szCs w:val="24"/>
-        </w:rPr>
-        <w:t xml:space="preserve">{ </w:t>
+        <w:t xml:space="preserve"> Author Author { </w:t>
       </w:r>
       <w:r>
         <w:rPr>
@@ -3232,7 +2853,6 @@
         </w:rPr>
         <w:t>get</w:t>
       </w:r>
-      <w:proofErr w:type="gramEnd"/>
       <w:r>
         <w:rPr>
           <w:rStyle w:val="HTMLCode"/>
@@ -3323,43 +2943,23 @@
           <w:color w:val="F8F8F8"/>
           <w:shd w:val="clear" w:color="auto" w:fill="202024"/>
         </w:rPr>
-        <w:t>[</w:t>
-      </w:r>
-      <w:proofErr w:type="spellStart"/>
+        <w:t>[ForeignKey("Author")]</w:t>
+      </w:r>
+      <w:r>
+        <w:rPr>
+          <w:rFonts w:ascii="Segoe UI" w:hAnsi="Segoe UI" w:cs="Segoe UI"/>
+          <w:color w:val="F8F8F8"/>
+        </w:rPr>
+        <w:t xml:space="preserve"> attribute is used to specify that the </w:t>
+      </w:r>
       <w:r>
         <w:rPr>
           <w:rStyle w:val="HTMLCode"/>
           <w:color w:val="F8F8F8"/>
           <w:shd w:val="clear" w:color="auto" w:fill="202024"/>
         </w:rPr>
-        <w:t>ForeignKey</w:t>
-      </w:r>
-      <w:proofErr w:type="spellEnd"/>
-      <w:r>
-        <w:rPr>
-          <w:rStyle w:val="HTMLCode"/>
-          <w:color w:val="F8F8F8"/>
-          <w:shd w:val="clear" w:color="auto" w:fill="202024"/>
-        </w:rPr>
-        <w:t>("Author")]</w:t>
-      </w:r>
-      <w:r>
-        <w:rPr>
-          <w:rFonts w:ascii="Segoe UI" w:hAnsi="Segoe UI" w:cs="Segoe UI"/>
-          <w:color w:val="F8F8F8"/>
-        </w:rPr>
-        <w:t xml:space="preserve"> attribute is used to specify that the </w:t>
-      </w:r>
-      <w:proofErr w:type="spellStart"/>
-      <w:r>
-        <w:rPr>
-          <w:rStyle w:val="HTMLCode"/>
-          <w:color w:val="F8F8F8"/>
-          <w:shd w:val="clear" w:color="auto" w:fill="202024"/>
-        </w:rPr>
         <w:t>AuthorUser_Id</w:t>
       </w:r>
-      <w:proofErr w:type="spellEnd"/>
       <w:r>
         <w:rPr>
           <w:rFonts w:ascii="Segoe UI" w:hAnsi="Segoe UI" w:cs="Segoe UI"/>
@@ -3400,7 +3000,6 @@
         </w:rPr>
         <w:t xml:space="preserve">Alternatively, you can use Fluent API in the </w:t>
       </w:r>
-      <w:proofErr w:type="spellStart"/>
       <w:r>
         <w:rPr>
           <w:rStyle w:val="HTMLCode"/>
@@ -3409,7 +3008,6 @@
         </w:rPr>
         <w:t>DbContext</w:t>
       </w:r>
-      <w:proofErr w:type="spellEnd"/>
       <w:r>
         <w:rPr>
           <w:rFonts w:ascii="Segoe UI" w:hAnsi="Segoe UI" w:cs="Segoe UI"/>
@@ -3483,8 +3081,6 @@
         </w:rPr>
         <w:t xml:space="preserve"> </w:t>
       </w:r>
-      <w:proofErr w:type="spellStart"/>
-      <w:proofErr w:type="gramStart"/>
       <w:r>
         <w:rPr>
           <w:rStyle w:val="hljs-function"/>
@@ -3494,7 +3090,6 @@
         </w:rPr>
         <w:t>OnModelCreating</w:t>
       </w:r>
-      <w:proofErr w:type="spellEnd"/>
       <w:r>
         <w:rPr>
           <w:rStyle w:val="hljs-function"/>
@@ -3502,48 +3097,7 @@
           <w:sz w:val="24"/>
           <w:szCs w:val="24"/>
         </w:rPr>
-        <w:t>(</w:t>
-      </w:r>
-      <w:proofErr w:type="spellStart"/>
-      <w:proofErr w:type="gramEnd"/>
-      <w:r>
-        <w:rPr>
-          <w:rStyle w:val="hljs-function"/>
-          <w:color w:val="F8F8F8"/>
-          <w:sz w:val="24"/>
-          <w:szCs w:val="24"/>
-        </w:rPr>
-        <w:t>ModelBuilder</w:t>
-      </w:r>
-      <w:proofErr w:type="spellEnd"/>
-      <w:r>
-        <w:rPr>
-          <w:rStyle w:val="hljs-function"/>
-          <w:color w:val="F8F8F8"/>
-          <w:sz w:val="24"/>
-          <w:szCs w:val="24"/>
-        </w:rPr>
-        <w:t xml:space="preserve"> </w:t>
-      </w:r>
-      <w:proofErr w:type="spellStart"/>
-      <w:r>
-        <w:rPr>
-          <w:rStyle w:val="hljs-function"/>
-          <w:color w:val="F8F8F8"/>
-          <w:sz w:val="24"/>
-          <w:szCs w:val="24"/>
-        </w:rPr>
-        <w:t>modelBuilder</w:t>
-      </w:r>
-      <w:proofErr w:type="spellEnd"/>
-      <w:r>
-        <w:rPr>
-          <w:rStyle w:val="hljs-function"/>
-          <w:color w:val="F8F8F8"/>
-          <w:sz w:val="24"/>
-          <w:szCs w:val="24"/>
-        </w:rPr>
-        <w:t>)</w:t>
+        <w:t>(ModelBuilder modelBuilder)</w:t>
       </w:r>
     </w:p>
     <w:p>
@@ -3585,47 +3139,7 @@
           <w:sz w:val="24"/>
           <w:szCs w:val="24"/>
         </w:rPr>
-        <w:t xml:space="preserve">    </w:t>
-      </w:r>
-      <w:proofErr w:type="spellStart"/>
-      <w:r>
-        <w:rPr>
-          <w:rStyle w:val="HTMLCode"/>
-          <w:color w:val="F8F8F8"/>
-          <w:sz w:val="24"/>
-          <w:szCs w:val="24"/>
-        </w:rPr>
-        <w:t>modelBuilder.Entity</w:t>
-      </w:r>
-      <w:proofErr w:type="spellEnd"/>
-      <w:r>
-        <w:rPr>
-          <w:rStyle w:val="HTMLCode"/>
-          <w:color w:val="F8F8F8"/>
-          <w:sz w:val="24"/>
-          <w:szCs w:val="24"/>
-        </w:rPr>
-        <w:t>&lt;Book</w:t>
-      </w:r>
-      <w:proofErr w:type="gramStart"/>
-      <w:r>
-        <w:rPr>
-          <w:rStyle w:val="HTMLCode"/>
-          <w:color w:val="F8F8F8"/>
-          <w:sz w:val="24"/>
-          <w:szCs w:val="24"/>
-        </w:rPr>
-        <w:t>&gt;(</w:t>
-      </w:r>
-      <w:proofErr w:type="gramEnd"/>
-      <w:r>
-        <w:rPr>
-          <w:rStyle w:val="HTMLCode"/>
-          <w:color w:val="F8F8F8"/>
-          <w:sz w:val="24"/>
-          <w:szCs w:val="24"/>
-        </w:rPr>
-        <w:t>)</w:t>
+        <w:t xml:space="preserve">    modelBuilder.Entity&lt;Book&gt;()</w:t>
       </w:r>
     </w:p>
     <w:p>
@@ -3646,58 +3160,7 @@
           <w:sz w:val="24"/>
           <w:szCs w:val="24"/>
         </w:rPr>
-        <w:t xml:space="preserve">        </w:t>
-      </w:r>
-      <w:proofErr w:type="gramStart"/>
-      <w:r>
-        <w:rPr>
-          <w:rStyle w:val="HTMLCode"/>
-          <w:color w:val="F8F8F8"/>
-          <w:sz w:val="24"/>
-          <w:szCs w:val="24"/>
-        </w:rPr>
-        <w:t>.</w:t>
-      </w:r>
-      <w:proofErr w:type="spellStart"/>
-      <w:r>
-        <w:rPr>
-          <w:rStyle w:val="HTMLCode"/>
-          <w:color w:val="F8F8F8"/>
-          <w:sz w:val="24"/>
-          <w:szCs w:val="24"/>
-        </w:rPr>
-        <w:t>HasOne</w:t>
-      </w:r>
-      <w:proofErr w:type="spellEnd"/>
-      <w:proofErr w:type="gramEnd"/>
-      <w:r>
-        <w:rPr>
-          <w:rStyle w:val="HTMLCode"/>
-          <w:color w:val="F8F8F8"/>
-          <w:sz w:val="24"/>
-          <w:szCs w:val="24"/>
-        </w:rPr>
-        <w:t xml:space="preserve">(b =&gt; </w:t>
-      </w:r>
-      <w:proofErr w:type="spellStart"/>
-      <w:r>
-        <w:rPr>
-          <w:rStyle w:val="HTMLCode"/>
-          <w:color w:val="F8F8F8"/>
-          <w:sz w:val="24"/>
-          <w:szCs w:val="24"/>
-        </w:rPr>
-        <w:t>b.Author</w:t>
-      </w:r>
-      <w:proofErr w:type="spellEnd"/>
-      <w:r>
-        <w:rPr>
-          <w:rStyle w:val="HTMLCode"/>
-          <w:color w:val="F8F8F8"/>
-          <w:sz w:val="24"/>
-          <w:szCs w:val="24"/>
-        </w:rPr>
-        <w:t>)</w:t>
+        <w:t xml:space="preserve">        .HasOne(b =&gt; b.Author)</w:t>
       </w:r>
     </w:p>
     <w:p>
@@ -3718,58 +3181,7 @@
           <w:sz w:val="24"/>
           <w:szCs w:val="24"/>
         </w:rPr>
-        <w:t xml:space="preserve">        </w:t>
-      </w:r>
-      <w:proofErr w:type="gramStart"/>
-      <w:r>
-        <w:rPr>
-          <w:rStyle w:val="HTMLCode"/>
-          <w:color w:val="F8F8F8"/>
-          <w:sz w:val="24"/>
-          <w:szCs w:val="24"/>
-        </w:rPr>
-        <w:t>.</w:t>
-      </w:r>
-      <w:proofErr w:type="spellStart"/>
-      <w:r>
-        <w:rPr>
-          <w:rStyle w:val="HTMLCode"/>
-          <w:color w:val="F8F8F8"/>
-          <w:sz w:val="24"/>
-          <w:szCs w:val="24"/>
-        </w:rPr>
-        <w:t>WithMany</w:t>
-      </w:r>
-      <w:proofErr w:type="spellEnd"/>
-      <w:proofErr w:type="gramEnd"/>
-      <w:r>
-        <w:rPr>
-          <w:rStyle w:val="HTMLCode"/>
-          <w:color w:val="F8F8F8"/>
-          <w:sz w:val="24"/>
-          <w:szCs w:val="24"/>
-        </w:rPr>
-        <w:t xml:space="preserve">(a =&gt; </w:t>
-      </w:r>
-      <w:proofErr w:type="spellStart"/>
-      <w:r>
-        <w:rPr>
-          <w:rStyle w:val="HTMLCode"/>
-          <w:color w:val="F8F8F8"/>
-          <w:sz w:val="24"/>
-          <w:szCs w:val="24"/>
-        </w:rPr>
-        <w:t>a.Books</w:t>
-      </w:r>
-      <w:proofErr w:type="spellEnd"/>
-      <w:r>
-        <w:rPr>
-          <w:rStyle w:val="HTMLCode"/>
-          <w:color w:val="F8F8F8"/>
-          <w:sz w:val="24"/>
-          <w:szCs w:val="24"/>
-        </w:rPr>
-        <w:t>)</w:t>
+        <w:t xml:space="preserve">        .WithMany(a =&gt; a.Books)</w:t>
       </w:r>
     </w:p>
     <w:p>
@@ -3790,58 +3202,7 @@
           <w:sz w:val="24"/>
           <w:szCs w:val="24"/>
         </w:rPr>
-        <w:t xml:space="preserve">        </w:t>
-      </w:r>
-      <w:proofErr w:type="gramStart"/>
-      <w:r>
-        <w:rPr>
-          <w:rStyle w:val="HTMLCode"/>
-          <w:color w:val="F8F8F8"/>
-          <w:sz w:val="24"/>
-          <w:szCs w:val="24"/>
-        </w:rPr>
-        <w:t>.</w:t>
-      </w:r>
-      <w:proofErr w:type="spellStart"/>
-      <w:r>
-        <w:rPr>
-          <w:rStyle w:val="HTMLCode"/>
-          <w:color w:val="F8F8F8"/>
-          <w:sz w:val="24"/>
-          <w:szCs w:val="24"/>
-        </w:rPr>
-        <w:t>HasForeignKey</w:t>
-      </w:r>
-      <w:proofErr w:type="spellEnd"/>
-      <w:proofErr w:type="gramEnd"/>
-      <w:r>
-        <w:rPr>
-          <w:rStyle w:val="HTMLCode"/>
-          <w:color w:val="F8F8F8"/>
-          <w:sz w:val="24"/>
-          <w:szCs w:val="24"/>
-        </w:rPr>
-        <w:t xml:space="preserve">(b =&gt; </w:t>
-      </w:r>
-      <w:proofErr w:type="spellStart"/>
-      <w:r>
-        <w:rPr>
-          <w:rStyle w:val="HTMLCode"/>
-          <w:color w:val="F8F8F8"/>
-          <w:sz w:val="24"/>
-          <w:szCs w:val="24"/>
-        </w:rPr>
-        <w:t>b.AuthorUser_Id</w:t>
-      </w:r>
-      <w:proofErr w:type="spellEnd"/>
-      <w:r>
-        <w:rPr>
-          <w:rStyle w:val="HTMLCode"/>
-          <w:color w:val="F8F8F8"/>
-          <w:sz w:val="24"/>
-          <w:szCs w:val="24"/>
-        </w:rPr>
-        <w:t>);</w:t>
+        <w:t xml:space="preserve">        .HasForeignKey(b =&gt; b.AuthorUser_Id);</w:t>
       </w:r>
     </w:p>
     <w:p>
@@ -3883,7 +3244,6 @@
         </w:rPr>
         <w:t xml:space="preserve">In this case, the </w:t>
       </w:r>
-      <w:proofErr w:type="spellStart"/>
       <w:r>
         <w:rPr>
           <w:rStyle w:val="HTMLCode"/>
@@ -3892,7 +3252,6 @@
         </w:rPr>
         <w:t>HasOne</w:t>
       </w:r>
-      <w:proofErr w:type="spellEnd"/>
       <w:r>
         <w:rPr>
           <w:rFonts w:ascii="Segoe UI" w:hAnsi="Segoe UI" w:cs="Segoe UI"/>
@@ -3900,7 +3259,6 @@
         </w:rPr>
         <w:t xml:space="preserve">, </w:t>
       </w:r>
-      <w:proofErr w:type="spellStart"/>
       <w:r>
         <w:rPr>
           <w:rStyle w:val="HTMLCode"/>
@@ -3909,7 +3267,6 @@
         </w:rPr>
         <w:t>WithMany</w:t>
       </w:r>
-      <w:proofErr w:type="spellEnd"/>
       <w:r>
         <w:rPr>
           <w:rFonts w:ascii="Segoe UI" w:hAnsi="Segoe UI" w:cs="Segoe UI"/>
@@ -3917,7 +3274,6 @@
         </w:rPr>
         <w:t xml:space="preserve">, and </w:t>
       </w:r>
-      <w:proofErr w:type="spellStart"/>
       <w:r>
         <w:rPr>
           <w:rStyle w:val="HTMLCode"/>
@@ -3926,7 +3282,6 @@
         </w:rPr>
         <w:t>HasForeignKey</w:t>
       </w:r>
-      <w:proofErr w:type="spellEnd"/>
       <w:r>
         <w:rPr>
           <w:rFonts w:ascii="Segoe UI" w:hAnsi="Segoe UI" w:cs="Segoe UI"/>
@@ -3964,7 +3319,6 @@
         </w:rPr>
         <w:t xml:space="preserve"> entities, specifying the </w:t>
       </w:r>
-      <w:proofErr w:type="spellStart"/>
       <w:r>
         <w:rPr>
           <w:rStyle w:val="HTMLCode"/>
@@ -3973,7 +3327,6 @@
         </w:rPr>
         <w:t>AuthorUser_Id</w:t>
       </w:r>
-      <w:proofErr w:type="spellEnd"/>
       <w:r>
         <w:rPr>
           <w:rFonts w:ascii="Segoe UI" w:hAnsi="Segoe UI" w:cs="Segoe UI"/>
@@ -4048,13 +3401,8 @@
     <w:p/>
     <w:p/>
     <w:p>
-      <w:proofErr w:type="spellStart"/>
-      <w:r>
-        <w:t>DBContext</w:t>
-      </w:r>
-      <w:proofErr w:type="spellEnd"/>
-      <w:r>
-        <w:t xml:space="preserve"> Class</w:t>
+      <w:r>
+        <w:t>DBContext Class</w:t>
       </w:r>
     </w:p>
     <w:p/>
@@ -4132,13 +3480,13 @@
                     <pic:cNvPicPr/>
                   </pic:nvPicPr>
                   <pic:blipFill>
-                    <a:blip r:embed="rId7">
+                    <a:blip r:embed="rId8">
                       <a:extLst>
                         <a:ext uri="{28A0092B-C50C-407E-A947-70E740481C1C}">
                           <a14:useLocalDpi xmlns:a14="http://schemas.microsoft.com/office/drawing/2010/main" val="0"/>
                         </a:ext>
                         <a:ext uri="{96DAC541-7B7A-43D3-8B79-37D633B846F1}">
-                          <asvg:svgBlip xmlns:asvg="http://schemas.microsoft.com/office/drawing/2016/SVG/main" r:embed="rId8"/>
+                          <asvg:svgBlip xmlns:asvg="http://schemas.microsoft.com/office/drawing/2016/SVG/main" r:embed="rId9"/>
                         </a:ext>
                       </a:extLst>
                     </a:blip>
@@ -4181,13 +3529,13 @@
                     <pic:cNvPicPr/>
                   </pic:nvPicPr>
                   <pic:blipFill>
-                    <a:blip r:embed="rId9">
+                    <a:blip r:embed="rId10">
                       <a:extLst>
                         <a:ext uri="{28A0092B-C50C-407E-A947-70E740481C1C}">
                           <a14:useLocalDpi xmlns:a14="http://schemas.microsoft.com/office/drawing/2010/main" val="0"/>
                         </a:ext>
                         <a:ext uri="{96DAC541-7B7A-43D3-8B79-37D633B846F1}">
-                          <asvg:svgBlip xmlns:asvg="http://schemas.microsoft.com/office/drawing/2016/SVG/main" r:embed="rId10"/>
+                          <asvg:svgBlip xmlns:asvg="http://schemas.microsoft.com/office/drawing/2016/SVG/main" r:embed="rId11"/>
                         </a:ext>
                       </a:extLst>
                     </a:blip>
@@ -4230,13 +3578,13 @@
                     <pic:cNvPicPr/>
                   </pic:nvPicPr>
                   <pic:blipFill>
-                    <a:blip r:embed="rId11">
+                    <a:blip r:embed="rId12">
                       <a:extLst>
                         <a:ext uri="{28A0092B-C50C-407E-A947-70E740481C1C}">
                           <a14:useLocalDpi xmlns:a14="http://schemas.microsoft.com/office/drawing/2010/main" val="0"/>
                         </a:ext>
                         <a:ext uri="{96DAC541-7B7A-43D3-8B79-37D633B846F1}">
-                          <asvg:svgBlip xmlns:asvg="http://schemas.microsoft.com/office/drawing/2016/SVG/main" r:embed="rId12"/>
+                          <asvg:svgBlip xmlns:asvg="http://schemas.microsoft.com/office/drawing/2016/SVG/main" r:embed="rId13"/>
                         </a:ext>
                       </a:extLst>
                     </a:blip>
@@ -4279,13 +3627,13 @@
                     <pic:cNvPicPr/>
                   </pic:nvPicPr>
                   <pic:blipFill>
-                    <a:blip r:embed="rId9">
+                    <a:blip r:embed="rId10">
                       <a:extLst>
                         <a:ext uri="{28A0092B-C50C-407E-A947-70E740481C1C}">
                           <a14:useLocalDpi xmlns:a14="http://schemas.microsoft.com/office/drawing/2010/main" val="0"/>
                         </a:ext>
                         <a:ext uri="{96DAC541-7B7A-43D3-8B79-37D633B846F1}">
-                          <asvg:svgBlip xmlns:asvg="http://schemas.microsoft.com/office/drawing/2016/SVG/main" r:embed="rId10"/>
+                          <asvg:svgBlip xmlns:asvg="http://schemas.microsoft.com/office/drawing/2016/SVG/main" r:embed="rId11"/>
                         </a:ext>
                       </a:extLst>
                     </a:blip>
@@ -4328,13 +3676,13 @@
                     <pic:cNvPicPr/>
                   </pic:nvPicPr>
                   <pic:blipFill>
-                    <a:blip r:embed="rId13">
+                    <a:blip r:embed="rId14">
                       <a:extLst>
                         <a:ext uri="{28A0092B-C50C-407E-A947-70E740481C1C}">
                           <a14:useLocalDpi xmlns:a14="http://schemas.microsoft.com/office/drawing/2010/main" val="0"/>
                         </a:ext>
                         <a:ext uri="{96DAC541-7B7A-43D3-8B79-37D633B846F1}">
-                          <asvg:svgBlip xmlns:asvg="http://schemas.microsoft.com/office/drawing/2016/SVG/main" r:embed="rId14"/>
+                          <asvg:svgBlip xmlns:asvg="http://schemas.microsoft.com/office/drawing/2016/SVG/main" r:embed="rId15"/>
                         </a:ext>
                       </a:extLst>
                     </a:blip>
@@ -4394,7 +3742,6 @@
         </w:rPr>
         <w:tab/>
       </w:r>
-      <w:proofErr w:type="spellStart"/>
       <w:r>
         <w:rPr>
           <w:sz w:val="32"/>
@@ -4402,7 +3749,6 @@
         </w:rPr>
         <w:t>DbContext</w:t>
       </w:r>
-      <w:proofErr w:type="spellEnd"/>
       <w:r>
         <w:rPr>
           <w:sz w:val="32"/>
@@ -4519,7 +3865,6 @@
         </w:rPr>
         <w:t xml:space="preserve"> </w:t>
       </w:r>
-      <w:proofErr w:type="gramStart"/>
       <w:r>
         <w:rPr>
           <w:sz w:val="32"/>
@@ -4534,7 +3879,6 @@
         </w:rPr>
         <w:t>ity</w:t>
       </w:r>
-      <w:proofErr w:type="gramEnd"/>
     </w:p>
     <w:p>
       <w:pPr>
@@ -4573,17 +3917,8 @@
           <w:sz w:val="32"/>
           <w:szCs w:val="32"/>
         </w:rPr>
-        <w:t xml:space="preserve">DI container is responsible for creating and managing </w:t>
-      </w:r>
-      <w:proofErr w:type="gramStart"/>
-      <w:r>
-        <w:rPr>
-          <w:sz w:val="32"/>
-          <w:szCs w:val="32"/>
-        </w:rPr>
-        <w:t>instances</w:t>
-      </w:r>
-      <w:proofErr w:type="gramEnd"/>
+        <w:t>DI container is responsible for creating and managing instances</w:t>
+      </w:r>
     </w:p>
     <w:p>
       <w:pPr>
@@ -4715,7 +4050,7 @@
         </w:rPr>
         <w:br/>
       </w:r>
-      <w:hyperlink r:id="rId15" w:anchor="reviews" w:history="1">
+      <w:hyperlink r:id="rId16" w:anchor="reviews" w:history="1">
         <w:r>
           <w:rPr>
             <w:rStyle w:val="Hyperlink"/>
@@ -4731,25 +4066,12 @@
       </w:r>
       <w:r>
         <w:br/>
-        <w:t xml:space="preserve">use </w:t>
-      </w:r>
-      <w:proofErr w:type="gramStart"/>
-      <w:r>
-        <w:t>commands</w:t>
-      </w:r>
-      <w:proofErr w:type="gramEnd"/>
-    </w:p>
-    <w:p>
-      <w:r>
-        <w:t xml:space="preserve"> Add-Migration “Name </w:t>
-      </w:r>
-      <w:proofErr w:type="gramStart"/>
-      <w:r>
-        <w:t>Of</w:t>
-      </w:r>
-      <w:proofErr w:type="gramEnd"/>
-      <w:r>
-        <w:t xml:space="preserve"> Migration”</w:t>
+        <w:t>use commands</w:t>
+      </w:r>
+    </w:p>
+    <w:p>
+      <w:r>
+        <w:t xml:space="preserve"> Add-Migration “Name Of Migration”</w:t>
       </w:r>
     </w:p>
     <w:p>
@@ -4839,23 +4161,7 @@
           <w:rFonts w:ascii="Cascadia Mono" w:hAnsi="Cascadia Mono"/>
           <w:color w:val="000000"/>
         </w:rPr>
-        <w:t>[</w:t>
-      </w:r>
-      <w:proofErr w:type="spellStart"/>
-      <w:r>
-        <w:rPr>
-          <w:rFonts w:ascii="Cascadia Mono" w:hAnsi="Cascadia Mono"/>
-          <w:color w:val="000000"/>
-        </w:rPr>
-        <w:t>HttpGet</w:t>
-      </w:r>
-      <w:proofErr w:type="spellEnd"/>
-      <w:r>
-        <w:rPr>
-          <w:rFonts w:ascii="Cascadia Mono" w:hAnsi="Cascadia Mono"/>
-          <w:color w:val="000000"/>
-        </w:rPr>
-        <w:t>]</w:t>
+        <w:t>[HttpGet]</w:t>
       </w:r>
     </w:p>
     <w:p>
@@ -4886,26 +4192,8 @@
           <w:rFonts w:ascii="Cascadia Mono" w:hAnsi="Cascadia Mono"/>
           <w:color w:val="000000"/>
         </w:rPr>
-        <w:t> </w:t>
-      </w:r>
-      <w:proofErr w:type="spellStart"/>
-      <w:r>
-        <w:rPr>
-          <w:rFonts w:ascii="Cascadia Mono" w:hAnsi="Cascadia Mono"/>
-          <w:color w:val="000000"/>
-        </w:rPr>
-        <w:t>IActionResult</w:t>
-      </w:r>
-      <w:proofErr w:type="spellEnd"/>
-      <w:r>
-        <w:rPr>
-          <w:rFonts w:ascii="Cascadia Mono" w:hAnsi="Cascadia Mono"/>
-          <w:color w:val="000000"/>
-        </w:rPr>
-        <w:t> </w:t>
-      </w:r>
-      <w:proofErr w:type="spellStart"/>
-      <w:proofErr w:type="gramStart"/>
+        <w:t> IActionResult </w:t>
+      </w:r>
       <w:r>
         <w:rPr>
           <w:rFonts w:ascii="Cascadia Mono" w:hAnsi="Cascadia Mono"/>
@@ -4913,21 +4201,12 @@
         </w:rPr>
         <w:t>Getall</w:t>
       </w:r>
-      <w:proofErr w:type="spellEnd"/>
-      <w:r>
-        <w:rPr>
-          <w:rFonts w:ascii="Cascadia Mono" w:hAnsi="Cascadia Mono"/>
-          <w:color w:val="000000"/>
-        </w:rPr>
-        <w:t>(</w:t>
-      </w:r>
-      <w:proofErr w:type="gramEnd"/>
-      <w:r>
-        <w:rPr>
-          <w:rFonts w:ascii="Cascadia Mono" w:hAnsi="Cascadia Mono"/>
-          <w:color w:val="000000"/>
-        </w:rPr>
-        <w:t>)</w:t>
+      <w:r>
+        <w:rPr>
+          <w:rFonts w:ascii="Cascadia Mono" w:hAnsi="Cascadia Mono"/>
+          <w:color w:val="000000"/>
+        </w:rPr>
+        <w:t>()</w:t>
       </w:r>
     </w:p>
     <w:p>
@@ -5030,25 +4309,7 @@
           <w:rFonts w:ascii="Cascadia Mono" w:hAnsi="Cascadia Mono"/>
           <w:color w:val="000000"/>
         </w:rPr>
-        <w:t>=_</w:t>
-      </w:r>
-      <w:proofErr w:type="spellStart"/>
-      <w:proofErr w:type="gramStart"/>
-      <w:r>
-        <w:rPr>
-          <w:rFonts w:ascii="Cascadia Mono" w:hAnsi="Cascadia Mono"/>
-          <w:color w:val="000000"/>
-        </w:rPr>
-        <w:t>dbcontext.Regions.ToList</w:t>
-      </w:r>
-      <w:proofErr w:type="spellEnd"/>
-      <w:proofErr w:type="gramEnd"/>
-      <w:r>
-        <w:rPr>
-          <w:rFonts w:ascii="Cascadia Mono" w:hAnsi="Cascadia Mono"/>
-          <w:color w:val="000000"/>
-        </w:rPr>
-        <w:t>();</w:t>
+        <w:t>=_dbcontext.Regions.ToList();</w:t>
       </w:r>
     </w:p>
     <w:p>
@@ -5125,7 +4386,6 @@
         </w:rPr>
         <w:t> </w:t>
       </w:r>
-      <w:proofErr w:type="spellStart"/>
       <w:r>
         <w:rPr>
           <w:rFonts w:ascii="Cascadia Mono" w:hAnsi="Cascadia Mono"/>
@@ -5134,7 +4394,6 @@
         </w:rPr>
         <w:t>regionsDTO</w:t>
       </w:r>
-      <w:proofErr w:type="spellEnd"/>
       <w:r>
         <w:rPr>
           <w:rFonts w:ascii="Cascadia Mono" w:hAnsi="Cascadia Mono"/>
@@ -5157,35 +4416,7 @@
           <w:color w:val="000000"/>
           <w:highlight w:val="yellow"/>
         </w:rPr>
-        <w:t> List&lt;</w:t>
-      </w:r>
-      <w:proofErr w:type="spellStart"/>
-      <w:r>
-        <w:rPr>
-          <w:rFonts w:ascii="Cascadia Mono" w:hAnsi="Cascadia Mono"/>
-          <w:color w:val="000000"/>
-          <w:highlight w:val="yellow"/>
-        </w:rPr>
-        <w:t>regiondto</w:t>
-      </w:r>
-      <w:proofErr w:type="spellEnd"/>
-      <w:proofErr w:type="gramStart"/>
-      <w:r>
-        <w:rPr>
-          <w:rFonts w:ascii="Cascadia Mono" w:hAnsi="Cascadia Mono"/>
-          <w:color w:val="000000"/>
-          <w:highlight w:val="yellow"/>
-        </w:rPr>
-        <w:t>&gt;(</w:t>
-      </w:r>
-      <w:proofErr w:type="gramEnd"/>
-      <w:r>
-        <w:rPr>
-          <w:rFonts w:ascii="Cascadia Mono" w:hAnsi="Cascadia Mono"/>
-          <w:color w:val="000000"/>
-          <w:highlight w:val="yellow"/>
-        </w:rPr>
-        <w:t>);</w:t>
+        <w:t> List&lt;regiondto&gt;();</w:t>
       </w:r>
     </w:p>
     <w:p>
@@ -5290,25 +4521,7 @@
           <w:color w:val="000000"/>
           <w:highlight w:val="yellow"/>
         </w:rPr>
-        <w:t>              </w:t>
-      </w:r>
-      <w:proofErr w:type="spellStart"/>
-      <w:r>
-        <w:rPr>
-          <w:rFonts w:ascii="Cascadia Mono" w:hAnsi="Cascadia Mono"/>
-          <w:color w:val="000000"/>
-          <w:highlight w:val="yellow"/>
-        </w:rPr>
-        <w:t>regionsDTO.Add</w:t>
-      </w:r>
-      <w:proofErr w:type="spellEnd"/>
-      <w:r>
-        <w:rPr>
-          <w:rFonts w:ascii="Cascadia Mono" w:hAnsi="Cascadia Mono"/>
-          <w:color w:val="000000"/>
-          <w:highlight w:val="yellow"/>
-        </w:rPr>
-        <w:t>(</w:t>
+        <w:t>              regionsDTO.Add(</w:t>
       </w:r>
       <w:r>
         <w:rPr>
@@ -5324,35 +4537,7 @@
           <w:color w:val="000000"/>
           <w:highlight w:val="yellow"/>
         </w:rPr>
-        <w:t> </w:t>
-      </w:r>
-      <w:proofErr w:type="spellStart"/>
-      <w:proofErr w:type="gramStart"/>
-      <w:r>
-        <w:rPr>
-          <w:rFonts w:ascii="Cascadia Mono" w:hAnsi="Cascadia Mono"/>
-          <w:color w:val="000000"/>
-          <w:highlight w:val="yellow"/>
-        </w:rPr>
-        <w:t>regiondto</w:t>
-      </w:r>
-      <w:proofErr w:type="spellEnd"/>
-      <w:r>
-        <w:rPr>
-          <w:rFonts w:ascii="Cascadia Mono" w:hAnsi="Cascadia Mono"/>
-          <w:color w:val="000000"/>
-          <w:highlight w:val="yellow"/>
-        </w:rPr>
-        <w:t>(</w:t>
-      </w:r>
-      <w:proofErr w:type="gramEnd"/>
-      <w:r>
-        <w:rPr>
-          <w:rFonts w:ascii="Cascadia Mono" w:hAnsi="Cascadia Mono"/>
-          <w:color w:val="000000"/>
-          <w:highlight w:val="yellow"/>
-        </w:rPr>
-        <w:t>)</w:t>
+        <w:t> regiondto()</w:t>
       </w:r>
     </w:p>
     <w:p>
@@ -5409,27 +4594,7 @@
           <w:color w:val="000000"/>
           <w:highlight w:val="yellow"/>
         </w:rPr>
-        <w:t>                  Code = </w:t>
-      </w:r>
-      <w:proofErr w:type="spellStart"/>
-      <w:proofErr w:type="gramStart"/>
-      <w:r>
-        <w:rPr>
-          <w:rFonts w:ascii="Cascadia Mono" w:hAnsi="Cascadia Mono"/>
-          <w:color w:val="000000"/>
-          <w:highlight w:val="yellow"/>
-        </w:rPr>
-        <w:t>r.Code</w:t>
-      </w:r>
-      <w:proofErr w:type="spellEnd"/>
-      <w:proofErr w:type="gramEnd"/>
-      <w:r>
-        <w:rPr>
-          <w:rFonts w:ascii="Cascadia Mono" w:hAnsi="Cascadia Mono"/>
-          <w:color w:val="000000"/>
-          <w:highlight w:val="yellow"/>
-        </w:rPr>
-        <w:t>,</w:t>
+        <w:t>                  Code = r.Code,</w:t>
       </w:r>
     </w:p>
     <w:p>
@@ -5448,27 +4613,7 @@
           <w:color w:val="000000"/>
           <w:highlight w:val="yellow"/>
         </w:rPr>
-        <w:t>                  Name = </w:t>
-      </w:r>
-      <w:proofErr w:type="spellStart"/>
-      <w:proofErr w:type="gramStart"/>
-      <w:r>
-        <w:rPr>
-          <w:rFonts w:ascii="Cascadia Mono" w:hAnsi="Cascadia Mono"/>
-          <w:color w:val="000000"/>
-          <w:highlight w:val="yellow"/>
-        </w:rPr>
-        <w:t>r.Name</w:t>
-      </w:r>
-      <w:proofErr w:type="spellEnd"/>
-      <w:proofErr w:type="gramEnd"/>
-      <w:r>
-        <w:rPr>
-          <w:rFonts w:ascii="Cascadia Mono" w:hAnsi="Cascadia Mono"/>
-          <w:color w:val="000000"/>
-          <w:highlight w:val="yellow"/>
-        </w:rPr>
-        <w:t>,</w:t>
+        <w:t>                  Name = r.Name,</w:t>
       </w:r>
     </w:p>
     <w:p>
@@ -5487,38 +4632,8 @@
           <w:color w:val="000000"/>
           <w:highlight w:val="yellow"/>
         </w:rPr>
-        <w:t>                  </w:t>
-      </w:r>
-      <w:proofErr w:type="spellStart"/>
-      <w:r>
-        <w:rPr>
-          <w:rFonts w:ascii="Cascadia Mono" w:hAnsi="Cascadia Mono"/>
-          <w:color w:val="000000"/>
-          <w:highlight w:val="yellow"/>
-        </w:rPr>
-        <w:t>RegionImageUrl</w:t>
-      </w:r>
-      <w:proofErr w:type="spellEnd"/>
-      <w:r>
-        <w:rPr>
-          <w:rFonts w:ascii="Cascadia Mono" w:hAnsi="Cascadia Mono"/>
-          <w:color w:val="000000"/>
-          <w:highlight w:val="yellow"/>
-        </w:rPr>
-        <w:t> = </w:t>
-      </w:r>
-      <w:proofErr w:type="spellStart"/>
-      <w:proofErr w:type="gramStart"/>
-      <w:r>
-        <w:rPr>
-          <w:rFonts w:ascii="Cascadia Mono" w:hAnsi="Cascadia Mono"/>
-          <w:color w:val="000000"/>
-          <w:highlight w:val="yellow"/>
-        </w:rPr>
-        <w:t>r.RegionImageUrl</w:t>
-      </w:r>
-      <w:proofErr w:type="spellEnd"/>
-      <w:proofErr w:type="gramEnd"/>
+        <w:t>                  RegionImageUrl = r.RegionImageUrl</w:t>
+      </w:r>
     </w:p>
     <w:p>
       <w:pPr>
@@ -5626,26 +4741,8 @@
           <w:rFonts w:ascii="Cascadia Mono" w:hAnsi="Cascadia Mono"/>
           <w:color w:val="000000"/>
         </w:rPr>
-        <w:t> Ok(</w:t>
-      </w:r>
-      <w:proofErr w:type="spellStart"/>
-      <w:r>
-        <w:rPr>
-          <w:rFonts w:ascii="Cascadia Mono" w:hAnsi="Cascadia Mono"/>
-          <w:color w:val="000000"/>
-        </w:rPr>
-        <w:t>regionsDTO</w:t>
-      </w:r>
-      <w:proofErr w:type="spellEnd"/>
-      <w:proofErr w:type="gramStart"/>
-      <w:r>
-        <w:rPr>
-          <w:rFonts w:ascii="Cascadia Mono" w:hAnsi="Cascadia Mono"/>
-          <w:color w:val="000000"/>
-        </w:rPr>
-        <w:t>);</w:t>
-      </w:r>
-      <w:proofErr w:type="gramEnd"/>
+        <w:t> Ok(regionsDTO);</w:t>
+      </w:r>
     </w:p>
     <w:p>
       <w:pPr>
@@ -5721,23 +4818,13 @@
           <w:u w:val="single"/>
         </w:rPr>
       </w:pPr>
-      <w:proofErr w:type="spellStart"/>
       <w:r>
         <w:rPr>
           <w:rFonts w:ascii="Cascadia Mono" w:hAnsi="Cascadia Mono"/>
           <w:color w:val="000000"/>
           <w:u w:val="single"/>
         </w:rPr>
-        <w:t>Httppost</w:t>
-      </w:r>
-      <w:proofErr w:type="spellEnd"/>
-      <w:r>
-        <w:rPr>
-          <w:rFonts w:ascii="Cascadia Mono" w:hAnsi="Cascadia Mono"/>
-          <w:color w:val="000000"/>
-          <w:u w:val="single"/>
-        </w:rPr>
-        <w:t xml:space="preserve"> method along with</w:t>
+        <w:t>Httppost method along with</w:t>
       </w:r>
       <w:r>
         <w:rPr>
@@ -5762,23 +4849,7 @@
           <w:rFonts w:ascii="Cascadia Mono" w:hAnsi="Cascadia Mono"/>
           <w:color w:val="000000"/>
         </w:rPr>
-        <w:t>[</w:t>
-      </w:r>
-      <w:proofErr w:type="spellStart"/>
-      <w:r>
-        <w:rPr>
-          <w:rFonts w:ascii="Cascadia Mono" w:hAnsi="Cascadia Mono"/>
-          <w:color w:val="000000"/>
-        </w:rPr>
-        <w:t>HttpPost</w:t>
-      </w:r>
-      <w:proofErr w:type="spellEnd"/>
-      <w:r>
-        <w:rPr>
-          <w:rFonts w:ascii="Cascadia Mono" w:hAnsi="Cascadia Mono"/>
-          <w:color w:val="000000"/>
-        </w:rPr>
-        <w:t>]</w:t>
+        <w:t>[HttpPost]</w:t>
       </w:r>
     </w:p>
     <w:p>
@@ -5809,23 +4880,7 @@
           <w:rFonts w:ascii="Cascadia Mono" w:hAnsi="Cascadia Mono"/>
           <w:color w:val="000000"/>
         </w:rPr>
-        <w:t> </w:t>
-      </w:r>
-      <w:proofErr w:type="spellStart"/>
-      <w:r>
-        <w:rPr>
-          <w:rFonts w:ascii="Cascadia Mono" w:hAnsi="Cascadia Mono"/>
-          <w:color w:val="000000"/>
-        </w:rPr>
-        <w:t>IActionResult</w:t>
-      </w:r>
-      <w:proofErr w:type="spellEnd"/>
-      <w:r>
-        <w:rPr>
-          <w:rFonts w:ascii="Cascadia Mono" w:hAnsi="Cascadia Mono"/>
-          <w:color w:val="000000"/>
-        </w:rPr>
-        <w:t> </w:t>
+        <w:t> IActionResult </w:t>
       </w:r>
       <w:r>
         <w:rPr>
@@ -5839,39 +4894,7 @@
           <w:rFonts w:ascii="Cascadia Mono" w:hAnsi="Cascadia Mono"/>
           <w:color w:val="000000"/>
         </w:rPr>
-        <w:t>([</w:t>
-      </w:r>
-      <w:proofErr w:type="spellStart"/>
-      <w:r>
-        <w:rPr>
-          <w:rFonts w:ascii="Cascadia Mono" w:hAnsi="Cascadia Mono"/>
-          <w:color w:val="000000"/>
-        </w:rPr>
-        <w:t>FromBody</w:t>
-      </w:r>
-      <w:proofErr w:type="spellEnd"/>
-      <w:r>
-        <w:rPr>
-          <w:rFonts w:ascii="Cascadia Mono" w:hAnsi="Cascadia Mono"/>
-          <w:color w:val="000000"/>
-        </w:rPr>
-        <w:t>] </w:t>
-      </w:r>
-      <w:proofErr w:type="spellStart"/>
-      <w:r>
-        <w:rPr>
-          <w:rFonts w:ascii="Cascadia Mono" w:hAnsi="Cascadia Mono"/>
-          <w:color w:val="000000"/>
-        </w:rPr>
-        <w:t>addregiondto</w:t>
-      </w:r>
-      <w:proofErr w:type="spellEnd"/>
-      <w:r>
-        <w:rPr>
-          <w:rFonts w:ascii="Cascadia Mono" w:hAnsi="Cascadia Mono"/>
-          <w:color w:val="000000"/>
-        </w:rPr>
-        <w:t> </w:t>
+        <w:t>([FromBody] addregiondto </w:t>
       </w:r>
       <w:r>
         <w:rPr>
@@ -5959,7 +4982,6 @@
         </w:rPr>
         <w:t> </w:t>
       </w:r>
-      <w:proofErr w:type="spellStart"/>
       <w:r>
         <w:rPr>
           <w:rFonts w:ascii="Cascadia Mono" w:hAnsi="Cascadia Mono"/>
@@ -5967,7 +4989,6 @@
         </w:rPr>
         <w:t>regionDomainModel</w:t>
       </w:r>
-      <w:proofErr w:type="spellEnd"/>
       <w:r>
         <w:rPr>
           <w:rFonts w:ascii="Cascadia Mono" w:hAnsi="Cascadia Mono"/>
@@ -6021,25 +5042,7 @@
           <w:rFonts w:ascii="Cascadia Mono" w:hAnsi="Cascadia Mono"/>
           <w:color w:val="000000"/>
         </w:rPr>
-        <w:t>               Code = </w:t>
-      </w:r>
-      <w:proofErr w:type="spellStart"/>
-      <w:proofErr w:type="gramStart"/>
-      <w:r>
-        <w:rPr>
-          <w:rFonts w:ascii="Cascadia Mono" w:hAnsi="Cascadia Mono"/>
-          <w:color w:val="000000"/>
-        </w:rPr>
-        <w:t>AR.Code</w:t>
-      </w:r>
-      <w:proofErr w:type="spellEnd"/>
-      <w:proofErr w:type="gramEnd"/>
-      <w:r>
-        <w:rPr>
-          <w:rFonts w:ascii="Cascadia Mono" w:hAnsi="Cascadia Mono"/>
-          <w:color w:val="000000"/>
-        </w:rPr>
-        <w:t>,</w:t>
+        <w:t>               Code = AR.Code,</w:t>
       </w:r>
     </w:p>
     <w:p>
@@ -6056,25 +5059,7 @@
           <w:rFonts w:ascii="Cascadia Mono" w:hAnsi="Cascadia Mono"/>
           <w:color w:val="000000"/>
         </w:rPr>
-        <w:t>               Name = </w:t>
-      </w:r>
-      <w:proofErr w:type="spellStart"/>
-      <w:proofErr w:type="gramStart"/>
-      <w:r>
-        <w:rPr>
-          <w:rFonts w:ascii="Cascadia Mono" w:hAnsi="Cascadia Mono"/>
-          <w:color w:val="000000"/>
-        </w:rPr>
-        <w:t>AR.Name</w:t>
-      </w:r>
-      <w:proofErr w:type="spellEnd"/>
-      <w:proofErr w:type="gramEnd"/>
-      <w:r>
-        <w:rPr>
-          <w:rFonts w:ascii="Cascadia Mono" w:hAnsi="Cascadia Mono"/>
-          <w:color w:val="000000"/>
-        </w:rPr>
-        <w:t>,</w:t>
+        <w:t>               Name = AR.Name,</w:t>
       </w:r>
     </w:p>
     <w:p>
@@ -6091,35 +5076,8 @@
           <w:rFonts w:ascii="Cascadia Mono" w:hAnsi="Cascadia Mono"/>
           <w:color w:val="000000"/>
         </w:rPr>
-        <w:t>               </w:t>
-      </w:r>
-      <w:proofErr w:type="spellStart"/>
-      <w:r>
-        <w:rPr>
-          <w:rFonts w:ascii="Cascadia Mono" w:hAnsi="Cascadia Mono"/>
-          <w:color w:val="000000"/>
-        </w:rPr>
-        <w:t>RegionImageUrl</w:t>
-      </w:r>
-      <w:proofErr w:type="spellEnd"/>
-      <w:r>
-        <w:rPr>
-          <w:rFonts w:ascii="Cascadia Mono" w:hAnsi="Cascadia Mono"/>
-          <w:color w:val="000000"/>
-        </w:rPr>
-        <w:t> = </w:t>
-      </w:r>
-      <w:proofErr w:type="spellStart"/>
-      <w:proofErr w:type="gramStart"/>
-      <w:r>
-        <w:rPr>
-          <w:rFonts w:ascii="Cascadia Mono" w:hAnsi="Cascadia Mono"/>
-          <w:color w:val="000000"/>
-        </w:rPr>
-        <w:t>AR.RegionImageUrl</w:t>
-      </w:r>
-      <w:proofErr w:type="spellEnd"/>
-      <w:proofErr w:type="gramEnd"/>
+        <w:t>               RegionImageUrl = AR.RegionImageUrl</w:t>
+      </w:r>
     </w:p>
     <w:p>
       <w:pPr>
@@ -6152,41 +5110,7 @@
           <w:rFonts w:ascii="Cascadia Mono" w:hAnsi="Cascadia Mono"/>
           <w:color w:val="000000"/>
         </w:rPr>
-        <w:t>           _</w:t>
-      </w:r>
-      <w:proofErr w:type="spellStart"/>
-      <w:proofErr w:type="gramStart"/>
-      <w:r>
-        <w:rPr>
-          <w:rFonts w:ascii="Cascadia Mono" w:hAnsi="Cascadia Mono"/>
-          <w:color w:val="000000"/>
-        </w:rPr>
-        <w:t>dbcontext.Regions.Add</w:t>
-      </w:r>
-      <w:proofErr w:type="spellEnd"/>
-      <w:proofErr w:type="gramEnd"/>
-      <w:r>
-        <w:rPr>
-          <w:rFonts w:ascii="Cascadia Mono" w:hAnsi="Cascadia Mono"/>
-          <w:color w:val="000000"/>
-        </w:rPr>
-        <w:t>(</w:t>
-      </w:r>
-      <w:proofErr w:type="spellStart"/>
-      <w:r>
-        <w:rPr>
-          <w:rFonts w:ascii="Cascadia Mono" w:hAnsi="Cascadia Mono"/>
-          <w:color w:val="000000"/>
-        </w:rPr>
-        <w:t>regionDomainModel</w:t>
-      </w:r>
-      <w:proofErr w:type="spellEnd"/>
-      <w:r>
-        <w:rPr>
-          <w:rFonts w:ascii="Cascadia Mono" w:hAnsi="Cascadia Mono"/>
-          <w:color w:val="000000"/>
-        </w:rPr>
-        <w:t>);</w:t>
+        <w:t>           _dbcontext.Regions.Add(regionDomainModel);</w:t>
       </w:r>
     </w:p>
     <w:p>
@@ -6203,25 +5127,7 @@
           <w:rFonts w:ascii="Cascadia Mono" w:hAnsi="Cascadia Mono"/>
           <w:color w:val="000000"/>
         </w:rPr>
-        <w:t>           _</w:t>
-      </w:r>
-      <w:proofErr w:type="spellStart"/>
-      <w:proofErr w:type="gramStart"/>
-      <w:r>
-        <w:rPr>
-          <w:rFonts w:ascii="Cascadia Mono" w:hAnsi="Cascadia Mono"/>
-          <w:color w:val="000000"/>
-        </w:rPr>
-        <w:t>dbcontext.SaveChanges</w:t>
-      </w:r>
-      <w:proofErr w:type="spellEnd"/>
-      <w:proofErr w:type="gramEnd"/>
-      <w:r>
-        <w:rPr>
-          <w:rFonts w:ascii="Cascadia Mono" w:hAnsi="Cascadia Mono"/>
-          <w:color w:val="000000"/>
-        </w:rPr>
-        <w:t>();</w:t>
+        <w:t>           _dbcontext.SaveChanges();</w:t>
       </w:r>
     </w:p>
     <w:p>
@@ -6262,33 +5168,8 @@
           <w:rFonts w:ascii="Cascadia Mono" w:hAnsi="Cascadia Mono"/>
           <w:color w:val="008000"/>
         </w:rPr>
-        <w:t>//MAP </w:t>
-      </w:r>
-      <w:proofErr w:type="spellStart"/>
-      <w:r>
-        <w:rPr>
-          <w:rFonts w:ascii="Cascadia Mono" w:hAnsi="Cascadia Mono"/>
-          <w:color w:val="008000"/>
-        </w:rPr>
-        <w:t>domainModel</w:t>
-      </w:r>
-      <w:proofErr w:type="spellEnd"/>
-      <w:r>
-        <w:rPr>
-          <w:rFonts w:ascii="Cascadia Mono" w:hAnsi="Cascadia Mono"/>
-          <w:color w:val="008000"/>
-        </w:rPr>
-        <w:t> back to </w:t>
-      </w:r>
-      <w:proofErr w:type="spellStart"/>
-      <w:r>
-        <w:rPr>
-          <w:rFonts w:ascii="Cascadia Mono" w:hAnsi="Cascadia Mono"/>
-          <w:color w:val="008000"/>
-        </w:rPr>
-        <w:t>dto</w:t>
-      </w:r>
-      <w:proofErr w:type="spellEnd"/>
+        <w:t>//MAP domainModel back to dto</w:t>
+      </w:r>
     </w:p>
     <w:p>
       <w:pPr>
@@ -6320,7 +5201,6 @@
         </w:rPr>
         <w:t> </w:t>
       </w:r>
-      <w:proofErr w:type="spellStart"/>
       <w:r>
         <w:rPr>
           <w:rFonts w:ascii="Cascadia Mono" w:hAnsi="Cascadia Mono"/>
@@ -6328,7 +5208,6 @@
         </w:rPr>
         <w:t>regionsDTO</w:t>
       </w:r>
-      <w:proofErr w:type="spellEnd"/>
       <w:r>
         <w:rPr>
           <w:rFonts w:ascii="Cascadia Mono" w:hAnsi="Cascadia Mono"/>
@@ -6348,17 +5227,8 @@
           <w:rFonts w:ascii="Cascadia Mono" w:hAnsi="Cascadia Mono"/>
           <w:color w:val="000000"/>
         </w:rPr>
-        <w:t> </w:t>
-      </w:r>
-      <w:proofErr w:type="spellStart"/>
-      <w:r>
-        <w:rPr>
-          <w:rFonts w:ascii="Cascadia Mono" w:hAnsi="Cascadia Mono"/>
-          <w:color w:val="000000"/>
-        </w:rPr>
-        <w:t>regiondto</w:t>
-      </w:r>
-      <w:proofErr w:type="spellEnd"/>
+        <w:t> regiondto</w:t>
+      </w:r>
     </w:p>
     <w:p>
       <w:pPr>
@@ -6408,23 +5278,7 @@
           <w:rFonts w:ascii="Cascadia Mono" w:hAnsi="Cascadia Mono"/>
           <w:color w:val="000000"/>
         </w:rPr>
-        <w:t>               Code = </w:t>
-      </w:r>
-      <w:proofErr w:type="spellStart"/>
-      <w:r>
-        <w:rPr>
-          <w:rFonts w:ascii="Cascadia Mono" w:hAnsi="Cascadia Mono"/>
-          <w:color w:val="000000"/>
-        </w:rPr>
-        <w:t>regionDomainModel.Code</w:t>
-      </w:r>
-      <w:proofErr w:type="spellEnd"/>
-      <w:r>
-        <w:rPr>
-          <w:rFonts w:ascii="Cascadia Mono" w:hAnsi="Cascadia Mono"/>
-          <w:color w:val="000000"/>
-        </w:rPr>
-        <w:t>,</w:t>
+        <w:t>               Code = regionDomainModel.Code,</w:t>
       </w:r>
     </w:p>
     <w:p>
@@ -6441,23 +5295,7 @@
           <w:rFonts w:ascii="Cascadia Mono" w:hAnsi="Cascadia Mono"/>
           <w:color w:val="000000"/>
         </w:rPr>
-        <w:t>               Name = </w:t>
-      </w:r>
-      <w:proofErr w:type="spellStart"/>
-      <w:r>
-        <w:rPr>
-          <w:rFonts w:ascii="Cascadia Mono" w:hAnsi="Cascadia Mono"/>
-          <w:color w:val="000000"/>
-        </w:rPr>
-        <w:t>regionDomainModel.Name</w:t>
-      </w:r>
-      <w:proofErr w:type="spellEnd"/>
-      <w:r>
-        <w:rPr>
-          <w:rFonts w:ascii="Cascadia Mono" w:hAnsi="Cascadia Mono"/>
-          <w:color w:val="000000"/>
-        </w:rPr>
-        <w:t>,</w:t>
+        <w:t>               Name = regionDomainModel.Name,</w:t>
       </w:r>
     </w:p>
     <w:p>
@@ -6474,33 +5312,8 @@
           <w:rFonts w:ascii="Cascadia Mono" w:hAnsi="Cascadia Mono"/>
           <w:color w:val="000000"/>
         </w:rPr>
-        <w:t>               </w:t>
-      </w:r>
-      <w:proofErr w:type="spellStart"/>
-      <w:r>
-        <w:rPr>
-          <w:rFonts w:ascii="Cascadia Mono" w:hAnsi="Cascadia Mono"/>
-          <w:color w:val="000000"/>
-        </w:rPr>
-        <w:t>RegionImageUrl</w:t>
-      </w:r>
-      <w:proofErr w:type="spellEnd"/>
-      <w:r>
-        <w:rPr>
-          <w:rFonts w:ascii="Cascadia Mono" w:hAnsi="Cascadia Mono"/>
-          <w:color w:val="000000"/>
-        </w:rPr>
-        <w:t> = </w:t>
-      </w:r>
-      <w:proofErr w:type="spellStart"/>
-      <w:r>
-        <w:rPr>
-          <w:rFonts w:ascii="Cascadia Mono" w:hAnsi="Cascadia Mono"/>
-          <w:color w:val="000000"/>
-        </w:rPr>
-        <w:t>regionDomainModel.RegionImageUrl</w:t>
-      </w:r>
-      <w:proofErr w:type="spellEnd"/>
+        <w:t>               RegionImageUrl = regionDomainModel.RegionImageUrl</w:t>
+      </w:r>
     </w:p>
     <w:p>
       <w:pPr>
@@ -6547,23 +5360,7 @@
           <w:rFonts w:ascii="Cascadia Mono" w:hAnsi="Cascadia Mono"/>
           <w:color w:val="000000"/>
         </w:rPr>
-        <w:t> CreatedAtAction(</w:t>
-      </w:r>
-      <w:proofErr w:type="gramStart"/>
-      <w:r>
-        <w:rPr>
-          <w:rFonts w:ascii="Cascadia Mono" w:hAnsi="Cascadia Mono"/>
-          <w:color w:val="000000"/>
-        </w:rPr>
-        <w:t>nameof(</w:t>
-      </w:r>
-      <w:proofErr w:type="gramEnd"/>
-      <w:r>
-        <w:rPr>
-          <w:rFonts w:ascii="Cascadia Mono" w:hAnsi="Cascadia Mono"/>
-          <w:color w:val="000000"/>
-        </w:rPr>
-        <w:t>GetById),</w:t>
+        <w:t> CreatedAtAction(nameof(GetById),</w:t>
       </w:r>
       <w:r>
         <w:rPr>
@@ -6627,7 +5424,7 @@
                     <pic:cNvPicPr/>
                   </pic:nvPicPr>
                   <pic:blipFill>
-                    <a:blip r:embed="rId16"/>
+                    <a:blip r:embed="rId17"/>
                     <a:stretch>
                       <a:fillRect/>
                     </a:stretch>
@@ -6655,7 +5452,6 @@
           <w:szCs w:val="32"/>
         </w:rPr>
       </w:pPr>
-      <w:proofErr w:type="spellStart"/>
       <w:r>
         <w:rPr>
           <w:sz w:val="32"/>
@@ -6664,7 +5460,6 @@
         <w:lastRenderedPageBreak/>
         <w:t>AsyncProgramming</w:t>
       </w:r>
-      <w:proofErr w:type="spellEnd"/>
     </w:p>
     <w:p>
       <w:pPr>
@@ -6678,40 +5473,22 @@
           <w:sz w:val="32"/>
           <w:szCs w:val="32"/>
         </w:rPr>
-        <w:t xml:space="preserve">The return type of every async method is a </w:t>
-      </w:r>
-      <w:proofErr w:type="gramStart"/>
-      <w:r>
+        <w:t>The return type of every async method is a task</w:t>
+      </w:r>
+    </w:p>
+    <w:p>
+      <w:pPr>
         <w:rPr>
           <w:sz w:val="32"/>
           <w:szCs w:val="32"/>
         </w:rPr>
-        <w:t>task</w:t>
-      </w:r>
-      <w:proofErr w:type="gramEnd"/>
-    </w:p>
-    <w:p>
-      <w:pPr>
+      </w:pPr>
+      <w:r>
         <w:rPr>
           <w:sz w:val="32"/>
           <w:szCs w:val="32"/>
         </w:rPr>
-      </w:pPr>
-      <w:proofErr w:type="gramStart"/>
-      <w:r>
-        <w:rPr>
-          <w:sz w:val="32"/>
-          <w:szCs w:val="32"/>
-        </w:rPr>
-        <w:t>So</w:t>
-      </w:r>
-      <w:proofErr w:type="gramEnd"/>
-      <w:r>
-        <w:rPr>
-          <w:sz w:val="32"/>
-          <w:szCs w:val="32"/>
-        </w:rPr>
-        <w:t xml:space="preserve"> we enclose it inside a Task&lt;&gt;</w:t>
+        <w:t>So we enclose it inside a Task&lt;&gt;</w:t>
       </w:r>
     </w:p>
     <w:p>
@@ -6940,6 +5717,13 @@
           <w:szCs w:val="32"/>
         </w:rPr>
       </w:pPr>
+      <w:r>
+        <w:rPr>
+          <w:sz w:val="32"/>
+          <w:szCs w:val="32"/>
+        </w:rPr>
+        <w:t>Remove Method doesn’t have an async method</w:t>
+      </w:r>
     </w:p>
     <w:sectPr>
       <w:pgSz w:w="12240" w:h="15840"/>

</xml_diff>

<commit_message>
post and update repository
</commit_message>
<xml_diff>
--- a/nzwalks/nzwalksAPI/ASP.NET core web api.docx
+++ b/nzwalks/nzwalksAPI/ASP.NET core web api.docx
@@ -16,65 +16,20 @@
           <w14:ligatures w14:val="none"/>
         </w:rPr>
       </w:pPr>
-      <w:r>
-        <w:fldChar w:fldCharType="begin"/>
-      </w:r>
-      <w:r>
-        <w:instrText>HYPERLINK "https://cotiviti.udemy.com/course/build-rest-apis-with-aspnet-core-web-api-entity-framework/"</w:instrText>
-      </w:r>
-      <w:r>
-        <w:fldChar w:fldCharType="separate"/>
-      </w:r>
-      <w:r>
-        <w:rPr>
-          <w:rFonts w:ascii="var(--font-stack-text)" w:eastAsia="Times New Roman" w:hAnsi="var(--font-stack-text)" w:cs="Times New Roman"/>
-          <w:color w:val="D1D7DC"/>
-          <w:kern w:val="36"/>
-          <w:sz w:val="48"/>
-          <w:szCs w:val="48"/>
-          <w:u w:val="single"/>
-          <w14:ligatures w14:val="none"/>
-        </w:rPr>
-        <w:t xml:space="preserve">Build ASP.NET Core Web API - Scratch </w:t>
-      </w:r>
-      <w:proofErr w:type="gramStart"/>
-      <w:r>
-        <w:rPr>
-          <w:rFonts w:ascii="var(--font-stack-text)" w:eastAsia="Times New Roman" w:hAnsi="var(--font-stack-text)" w:cs="Times New Roman"/>
-          <w:color w:val="D1D7DC"/>
-          <w:kern w:val="36"/>
-          <w:sz w:val="48"/>
-          <w:szCs w:val="48"/>
-          <w:u w:val="single"/>
-          <w14:ligatures w14:val="none"/>
-        </w:rPr>
-        <w:t>To</w:t>
-      </w:r>
-      <w:proofErr w:type="gramEnd"/>
-      <w:r>
-        <w:rPr>
-          <w:rFonts w:ascii="var(--font-stack-text)" w:eastAsia="Times New Roman" w:hAnsi="var(--font-stack-text)" w:cs="Times New Roman"/>
-          <w:color w:val="D1D7DC"/>
-          <w:kern w:val="36"/>
-          <w:sz w:val="48"/>
-          <w:szCs w:val="48"/>
-          <w:u w:val="single"/>
-          <w14:ligatures w14:val="none"/>
-        </w:rPr>
-        <w:t xml:space="preserve"> Finish (.NET 7 API)</w:t>
-      </w:r>
-      <w:r>
-        <w:rPr>
-          <w:rFonts w:ascii="var(--font-stack-text)" w:eastAsia="Times New Roman" w:hAnsi="var(--font-stack-text)" w:cs="Times New Roman"/>
-          <w:color w:val="D1D7DC"/>
-          <w:kern w:val="36"/>
-          <w:sz w:val="48"/>
-          <w:szCs w:val="48"/>
-          <w:u w:val="single"/>
-          <w14:ligatures w14:val="none"/>
-        </w:rPr>
-        <w:fldChar w:fldCharType="end"/>
-      </w:r>
+      <w:hyperlink r:id="rId5" w:history="1">
+        <w:r>
+          <w:rPr>
+            <w:rFonts w:ascii="var(--font-stack-text)" w:eastAsia="Times New Roman" w:hAnsi="var(--font-stack-text)" w:cs="Times New Roman"/>
+            <w:color w:val="D1D7DC"/>
+            <w:kern w:val="36"/>
+            <w:sz w:val="48"/>
+            <w:szCs w:val="48"/>
+            <w:u w:val="single"/>
+            <w14:ligatures w14:val="none"/>
+          </w:rPr>
+          <w:t>Build ASP.NET Core Web API - Scratch To Finish (.NET 7 API)</w:t>
+        </w:r>
+      </w:hyperlink>
     </w:p>
     <w:p/>
     <w:p/>
@@ -92,18 +47,10 @@
         <w:t xml:space="preserve">authentication, </w:t>
       </w:r>
       <w:r>
-        <w:t xml:space="preserve">routing, </w:t>
-      </w:r>
-      <w:proofErr w:type="gramStart"/>
-      <w:r>
-        <w:t>logging</w:t>
-      </w:r>
-      <w:r>
-        <w:t xml:space="preserve"> ,caching</w:t>
-      </w:r>
-      <w:proofErr w:type="gramEnd"/>
-      <w:r>
-        <w:t xml:space="preserve"> and more.</w:t>
+        <w:t>routing, logging</w:t>
+      </w:r>
+      <w:r>
+        <w:t xml:space="preserve"> ,caching and more.</w:t>
       </w:r>
     </w:p>
     <w:p/>
@@ -166,52 +113,31 @@
       </w:r>
     </w:p>
     <w:p>
-      <w:proofErr w:type="gramStart"/>
       <w:r>
         <w:t>G</w:t>
       </w:r>
       <w:r>
-        <w:t>ET ,POST</w:t>
-      </w:r>
-      <w:proofErr w:type="gramEnd"/>
-      <w:r>
-        <w:t xml:space="preserve"> ,PUT ,DELETE</w:t>
+        <w:t>ET ,POST ,PUT ,DELETE</w:t>
       </w:r>
     </w:p>
     <w:p/>
     <w:p/>
     <w:p>
       <w:r>
-        <w:t xml:space="preserve">Whenever creating a new controller follow the </w:t>
-      </w:r>
-      <w:proofErr w:type="gramStart"/>
-      <w:r>
-        <w:t>format</w:t>
-      </w:r>
-      <w:proofErr w:type="gramEnd"/>
-    </w:p>
-    <w:p>
-      <w:proofErr w:type="spellStart"/>
+        <w:t>Whenever creating a new controller follow the format</w:t>
+      </w:r>
+    </w:p>
+    <w:p>
       <w:r>
         <w:t>Name+Controller</w:t>
       </w:r>
-      <w:proofErr w:type="spellEnd"/>
       <w:r>
         <w:br/>
-      </w:r>
-      <w:proofErr w:type="spellStart"/>
-      <w:r>
         <w:t>eg.</w:t>
       </w:r>
-      <w:proofErr w:type="spellEnd"/>
-      <w:r>
-        <w:t xml:space="preserve"> </w:t>
-      </w:r>
-      <w:proofErr w:type="spellStart"/>
-      <w:r>
-        <w:t>StudentsController.cs</w:t>
-      </w:r>
-      <w:proofErr w:type="spellEnd"/>
+      <w:r>
+        <w:t xml:space="preserve"> StudentsController.cs</w:t>
+      </w:r>
     </w:p>
     <w:p/>
     <w:p>
@@ -235,7 +161,7 @@
                     <pic:cNvPicPr/>
                   </pic:nvPicPr>
                   <pic:blipFill>
-                    <a:blip r:embed="rId5"/>
+                    <a:blip r:embed="rId6"/>
                     <a:stretch>
                       <a:fillRect/>
                     </a:stretch>
@@ -259,15 +185,7 @@
     <w:p>
       <w:r>
         <w:lastRenderedPageBreak/>
-        <w:t xml:space="preserve">For </w:t>
-      </w:r>
-      <w:proofErr w:type="gramStart"/>
-      <w:r>
-        <w:t>example</w:t>
-      </w:r>
-      <w:proofErr w:type="gramEnd"/>
-      <w:r>
-        <w:t xml:space="preserve"> while creating a new controller </w:t>
+        <w:t xml:space="preserve">For example while creating a new controller </w:t>
       </w:r>
     </w:p>
     <w:p>
@@ -294,23 +212,7 @@
           <w:rFonts w:ascii="Cascadia Mono" w:hAnsi="Cascadia Mono"/>
           <w:color w:val="A31515"/>
         </w:rPr>
-        <w:t>"</w:t>
-      </w:r>
-      <w:proofErr w:type="spellStart"/>
-      <w:r>
-        <w:rPr>
-          <w:rFonts w:ascii="Cascadia Mono" w:hAnsi="Cascadia Mono"/>
-          <w:color w:val="A31515"/>
-        </w:rPr>
-        <w:t>api</w:t>
-      </w:r>
-      <w:proofErr w:type="spellEnd"/>
-      <w:r>
-        <w:rPr>
-          <w:rFonts w:ascii="Cascadia Mono" w:hAnsi="Cascadia Mono"/>
-          <w:color w:val="A31515"/>
-        </w:rPr>
-        <w:t>/[controller]"</w:t>
+        <w:t>"api/[controller]"</w:t>
       </w:r>
       <w:r>
         <w:rPr>
@@ -330,17 +232,8 @@
         </w:rPr>
       </w:pPr>
       <w:r>
-        <w:t xml:space="preserve">Takes the </w:t>
-      </w:r>
-      <w:proofErr w:type="spellStart"/>
-      <w:r>
-        <w:t>api</w:t>
-      </w:r>
-      <w:proofErr w:type="spellEnd"/>
-      <w:r>
-        <w:t xml:space="preserve"> name of </w:t>
-      </w:r>
-      <w:proofErr w:type="gramStart"/>
+        <w:t xml:space="preserve">Takes the api name of </w:t>
+      </w:r>
       <w:r>
         <w:rPr>
           <w:rFonts w:ascii="Cascadia Mono" w:hAnsi="Cascadia Mono"/>
@@ -348,7 +241,6 @@
         </w:rPr>
         <w:t>Students</w:t>
       </w:r>
-      <w:proofErr w:type="gramEnd"/>
     </w:p>
     <w:p>
       <w:pPr>
@@ -391,7 +283,7 @@
                     <pic:cNvPicPr/>
                   </pic:nvPicPr>
                   <pic:blipFill>
-                    <a:blip r:embed="rId6"/>
+                    <a:blip r:embed="rId7"/>
                     <a:stretch>
                       <a:fillRect/>
                     </a:stretch>
@@ -785,19 +677,7 @@
           <w:szCs w:val="24"/>
           <w14:ligatures w14:val="none"/>
         </w:rPr>
-        <w:t xml:space="preserve"> Id </w:t>
-      </w:r>
-      <w:proofErr w:type="gramStart"/>
-      <w:r>
-        <w:rPr>
-          <w:rFonts w:ascii="Courier New" w:eastAsia="Times New Roman" w:hAnsi="Courier New" w:cs="Courier New"/>
-          <w:color w:val="F8F8F8"/>
-          <w:kern w:val="0"/>
-          <w:sz w:val="24"/>
-          <w:szCs w:val="24"/>
-          <w14:ligatures w14:val="none"/>
-        </w:rPr>
-        <w:t xml:space="preserve">{ </w:t>
+        <w:t xml:space="preserve"> Id { </w:t>
       </w:r>
       <w:r>
         <w:rPr>
@@ -810,7 +690,6 @@
         </w:rPr>
         <w:t>get</w:t>
       </w:r>
-      <w:proofErr w:type="gramEnd"/>
       <w:r>
         <w:rPr>
           <w:rFonts w:ascii="Courier New" w:eastAsia="Times New Roman" w:hAnsi="Courier New" w:cs="Courier New"/>
@@ -929,19 +808,7 @@
           <w:szCs w:val="24"/>
           <w14:ligatures w14:val="none"/>
         </w:rPr>
-        <w:t xml:space="preserve"> Name </w:t>
-      </w:r>
-      <w:proofErr w:type="gramStart"/>
-      <w:r>
-        <w:rPr>
-          <w:rFonts w:ascii="Courier New" w:eastAsia="Times New Roman" w:hAnsi="Courier New" w:cs="Courier New"/>
-          <w:color w:val="F8F8F8"/>
-          <w:kern w:val="0"/>
-          <w:sz w:val="24"/>
-          <w:szCs w:val="24"/>
-          <w14:ligatures w14:val="none"/>
-        </w:rPr>
-        <w:t xml:space="preserve">{ </w:t>
+        <w:t xml:space="preserve"> Name { </w:t>
       </w:r>
       <w:r>
         <w:rPr>
@@ -954,7 +821,6 @@
         </w:rPr>
         <w:t>get</w:t>
       </w:r>
-      <w:proofErr w:type="gramEnd"/>
       <w:r>
         <w:rPr>
           <w:rFonts w:ascii="Courier New" w:eastAsia="Times New Roman" w:hAnsi="Courier New" w:cs="Courier New"/>
@@ -1083,43 +949,7 @@
           <w:szCs w:val="24"/>
           <w14:ligatures w14:val="none"/>
         </w:rPr>
-        <w:t xml:space="preserve"> </w:t>
-      </w:r>
-      <w:proofErr w:type="spellStart"/>
-      <w:r>
-        <w:rPr>
-          <w:rFonts w:ascii="Courier New" w:eastAsia="Times New Roman" w:hAnsi="Courier New" w:cs="Courier New"/>
-          <w:color w:val="F8F8F8"/>
-          <w:kern w:val="0"/>
-          <w:sz w:val="24"/>
-          <w:szCs w:val="24"/>
-          <w14:ligatures w14:val="none"/>
-        </w:rPr>
-        <w:t>ICollection</w:t>
-      </w:r>
-      <w:proofErr w:type="spellEnd"/>
-      <w:r>
-        <w:rPr>
-          <w:rFonts w:ascii="Courier New" w:eastAsia="Times New Roman" w:hAnsi="Courier New" w:cs="Courier New"/>
-          <w:color w:val="F8F8F8"/>
-          <w:kern w:val="0"/>
-          <w:sz w:val="24"/>
-          <w:szCs w:val="24"/>
-          <w14:ligatures w14:val="none"/>
-        </w:rPr>
-        <w:t xml:space="preserve">&lt;Book&gt; Books </w:t>
-      </w:r>
-      <w:proofErr w:type="gramStart"/>
-      <w:r>
-        <w:rPr>
-          <w:rFonts w:ascii="Courier New" w:eastAsia="Times New Roman" w:hAnsi="Courier New" w:cs="Courier New"/>
-          <w:color w:val="F8F8F8"/>
-          <w:kern w:val="0"/>
-          <w:sz w:val="24"/>
-          <w:szCs w:val="24"/>
-          <w14:ligatures w14:val="none"/>
-        </w:rPr>
-        <w:t xml:space="preserve">{ </w:t>
+        <w:t xml:space="preserve"> ICollection&lt;Book&gt; Books { </w:t>
       </w:r>
       <w:r>
         <w:rPr>
@@ -1132,7 +962,6 @@
         </w:rPr>
         <w:t>get</w:t>
       </w:r>
-      <w:proofErr w:type="gramEnd"/>
       <w:r>
         <w:rPr>
           <w:rFonts w:ascii="Courier New" w:eastAsia="Times New Roman" w:hAnsi="Courier New" w:cs="Courier New"/>
@@ -1456,19 +1285,7 @@
           <w:szCs w:val="24"/>
           <w14:ligatures w14:val="none"/>
         </w:rPr>
-        <w:t xml:space="preserve"> Id </w:t>
-      </w:r>
-      <w:proofErr w:type="gramStart"/>
-      <w:r>
-        <w:rPr>
-          <w:rFonts w:ascii="Courier New" w:eastAsia="Times New Roman" w:hAnsi="Courier New" w:cs="Courier New"/>
-          <w:color w:val="F8F8F8"/>
-          <w:kern w:val="0"/>
-          <w:sz w:val="24"/>
-          <w:szCs w:val="24"/>
-          <w14:ligatures w14:val="none"/>
-        </w:rPr>
-        <w:t xml:space="preserve">{ </w:t>
+        <w:t xml:space="preserve"> Id { </w:t>
       </w:r>
       <w:r>
         <w:rPr>
@@ -1481,7 +1298,6 @@
         </w:rPr>
         <w:t>get</w:t>
       </w:r>
-      <w:proofErr w:type="gramEnd"/>
       <w:r>
         <w:rPr>
           <w:rFonts w:ascii="Courier New" w:eastAsia="Times New Roman" w:hAnsi="Courier New" w:cs="Courier New"/>
@@ -1600,19 +1416,7 @@
           <w:szCs w:val="24"/>
           <w14:ligatures w14:val="none"/>
         </w:rPr>
-        <w:t xml:space="preserve"> Title </w:t>
-      </w:r>
-      <w:proofErr w:type="gramStart"/>
-      <w:r>
-        <w:rPr>
-          <w:rFonts w:ascii="Courier New" w:eastAsia="Times New Roman" w:hAnsi="Courier New" w:cs="Courier New"/>
-          <w:color w:val="F8F8F8"/>
-          <w:kern w:val="0"/>
-          <w:sz w:val="24"/>
-          <w:szCs w:val="24"/>
-          <w14:ligatures w14:val="none"/>
-        </w:rPr>
-        <w:t xml:space="preserve">{ </w:t>
+        <w:t xml:space="preserve"> Title { </w:t>
       </w:r>
       <w:r>
         <w:rPr>
@@ -1625,7 +1429,6 @@
         </w:rPr>
         <w:t>get</w:t>
       </w:r>
-      <w:proofErr w:type="gramEnd"/>
       <w:r>
         <w:rPr>
           <w:rFonts w:ascii="Courier New" w:eastAsia="Times New Roman" w:hAnsi="Courier New" w:cs="Courier New"/>
@@ -1754,43 +1557,7 @@
           <w:szCs w:val="24"/>
           <w14:ligatures w14:val="none"/>
         </w:rPr>
-        <w:t xml:space="preserve"> Author </w:t>
-      </w:r>
-      <w:proofErr w:type="spellStart"/>
-      <w:r>
-        <w:rPr>
-          <w:rFonts w:ascii="Courier New" w:eastAsia="Times New Roman" w:hAnsi="Courier New" w:cs="Courier New"/>
-          <w:color w:val="F8F8F8"/>
-          <w:kern w:val="0"/>
-          <w:sz w:val="24"/>
-          <w:szCs w:val="24"/>
-          <w14:ligatures w14:val="none"/>
-        </w:rPr>
-        <w:t>Author</w:t>
-      </w:r>
-      <w:proofErr w:type="spellEnd"/>
-      <w:r>
-        <w:rPr>
-          <w:rFonts w:ascii="Courier New" w:eastAsia="Times New Roman" w:hAnsi="Courier New" w:cs="Courier New"/>
-          <w:color w:val="F8F8F8"/>
-          <w:kern w:val="0"/>
-          <w:sz w:val="24"/>
-          <w:szCs w:val="24"/>
-          <w14:ligatures w14:val="none"/>
-        </w:rPr>
-        <w:t xml:space="preserve"> </w:t>
-      </w:r>
-      <w:proofErr w:type="gramStart"/>
-      <w:r>
-        <w:rPr>
-          <w:rFonts w:ascii="Courier New" w:eastAsia="Times New Roman" w:hAnsi="Courier New" w:cs="Courier New"/>
-          <w:color w:val="F8F8F8"/>
-          <w:kern w:val="0"/>
-          <w:sz w:val="24"/>
-          <w:szCs w:val="24"/>
-          <w14:ligatures w14:val="none"/>
-        </w:rPr>
-        <w:t xml:space="preserve">{ </w:t>
+        <w:t xml:space="preserve"> Author Author { </w:t>
       </w:r>
       <w:r>
         <w:rPr>
@@ -1803,7 +1570,6 @@
         </w:rPr>
         <w:t>get</w:t>
       </w:r>
-      <w:proofErr w:type="gramEnd"/>
       <w:r>
         <w:rPr>
           <w:rFonts w:ascii="Courier New" w:eastAsia="Times New Roman" w:hAnsi="Courier New" w:cs="Courier New"/>
@@ -1922,19 +1688,7 @@
           <w:szCs w:val="24"/>
           <w14:ligatures w14:val="none"/>
         </w:rPr>
-        <w:t xml:space="preserve"> AuthorId </w:t>
-      </w:r>
-      <w:proofErr w:type="gramStart"/>
-      <w:r>
-        <w:rPr>
-          <w:rFonts w:ascii="Courier New" w:eastAsia="Times New Roman" w:hAnsi="Courier New" w:cs="Courier New"/>
-          <w:color w:val="F8F8F8"/>
-          <w:kern w:val="0"/>
-          <w:sz w:val="24"/>
-          <w:szCs w:val="24"/>
-          <w14:ligatures w14:val="none"/>
-        </w:rPr>
-        <w:t xml:space="preserve">{ </w:t>
+        <w:t xml:space="preserve"> AuthorId { </w:t>
       </w:r>
       <w:r>
         <w:rPr>
@@ -1947,7 +1701,6 @@
         </w:rPr>
         <w:t>get</w:t>
       </w:r>
-      <w:proofErr w:type="gramEnd"/>
       <w:r>
         <w:rPr>
           <w:rFonts w:ascii="Courier New" w:eastAsia="Times New Roman" w:hAnsi="Courier New" w:cs="Courier New"/>
@@ -2527,43 +2280,7 @@
           <w:color w:val="F8F8F8"/>
           <w:shd w:val="clear" w:color="auto" w:fill="202024"/>
         </w:rPr>
-        <w:t>&lt;</w:t>
-      </w:r>
-      <w:proofErr w:type="spellStart"/>
-      <w:r>
-        <w:rPr>
-          <w:rStyle w:val="HTMLCode"/>
-          <w:color w:val="F8F8F8"/>
-          <w:shd w:val="clear" w:color="auto" w:fill="202024"/>
-        </w:rPr>
-        <w:t>NavigationProperty</w:t>
-      </w:r>
-      <w:proofErr w:type="spellEnd"/>
-      <w:r>
-        <w:rPr>
-          <w:rStyle w:val="HTMLCode"/>
-          <w:color w:val="F8F8F8"/>
-          <w:shd w:val="clear" w:color="auto" w:fill="202024"/>
-        </w:rPr>
-        <w:t>&gt;&lt;</w:t>
-      </w:r>
-      <w:proofErr w:type="spellStart"/>
-      <w:r>
-        <w:rPr>
-          <w:rStyle w:val="HTMLCode"/>
-          <w:color w:val="F8F8F8"/>
-          <w:shd w:val="clear" w:color="auto" w:fill="202024"/>
-        </w:rPr>
-        <w:t>PrimaryKeyProperty</w:t>
-      </w:r>
-      <w:proofErr w:type="spellEnd"/>
-      <w:r>
-        <w:rPr>
-          <w:rStyle w:val="HTMLCode"/>
-          <w:color w:val="F8F8F8"/>
-          <w:shd w:val="clear" w:color="auto" w:fill="202024"/>
-        </w:rPr>
-        <w:t>&gt;</w:t>
+        <w:t>&lt;NavigationProperty&gt;&lt;PrimaryKeyProperty&gt;</w:t>
       </w:r>
       <w:r>
         <w:rPr>
@@ -2605,7 +2322,6 @@
         </w:rPr>
         <w:t xml:space="preserve"> to </w:t>
       </w:r>
-      <w:proofErr w:type="spellStart"/>
       <w:r>
         <w:rPr>
           <w:rStyle w:val="HTMLCode"/>
@@ -2614,7 +2330,6 @@
         </w:rPr>
         <w:t>AuthorUser_Id</w:t>
       </w:r>
-      <w:proofErr w:type="spellEnd"/>
       <w:r>
         <w:rPr>
           <w:rFonts w:ascii="Segoe UI" w:hAnsi="Segoe UI" w:cs="Segoe UI"/>
@@ -2803,17 +2518,7 @@
           <w:sz w:val="24"/>
           <w:szCs w:val="24"/>
         </w:rPr>
-        <w:t xml:space="preserve"> Id </w:t>
-      </w:r>
-      <w:proofErr w:type="gramStart"/>
-      <w:r>
-        <w:rPr>
-          <w:rStyle w:val="HTMLCode"/>
-          <w:color w:val="F8F8F8"/>
-          <w:sz w:val="24"/>
-          <w:szCs w:val="24"/>
-        </w:rPr>
-        <w:t xml:space="preserve">{ </w:t>
+        <w:t xml:space="preserve"> Id { </w:t>
       </w:r>
       <w:r>
         <w:rPr>
@@ -2824,7 +2529,6 @@
         </w:rPr>
         <w:t>get</w:t>
       </w:r>
-      <w:proofErr w:type="gramEnd"/>
       <w:r>
         <w:rPr>
           <w:rStyle w:val="HTMLCode"/>
@@ -2907,17 +2611,7 @@
           <w:sz w:val="24"/>
           <w:szCs w:val="24"/>
         </w:rPr>
-        <w:t xml:space="preserve"> Title </w:t>
-      </w:r>
-      <w:proofErr w:type="gramStart"/>
-      <w:r>
-        <w:rPr>
-          <w:rStyle w:val="HTMLCode"/>
-          <w:color w:val="F8F8F8"/>
-          <w:sz w:val="24"/>
-          <w:szCs w:val="24"/>
-        </w:rPr>
-        <w:t xml:space="preserve">{ </w:t>
+        <w:t xml:space="preserve"> Title { </w:t>
       </w:r>
       <w:r>
         <w:rPr>
@@ -2928,7 +2622,6 @@
         </w:rPr>
         <w:t>get</w:t>
       </w:r>
-      <w:proofErr w:type="gramEnd"/>
       <w:r>
         <w:rPr>
           <w:rStyle w:val="HTMLCode"/>
@@ -2989,7 +2682,6 @@
         </w:rPr>
         <w:t xml:space="preserve">    [</w:t>
       </w:r>
-      <w:proofErr w:type="spellStart"/>
       <w:r>
         <w:rPr>
           <w:rStyle w:val="hljs-meta"/>
@@ -2997,17 +2689,7 @@
           <w:sz w:val="24"/>
           <w:szCs w:val="24"/>
         </w:rPr>
-        <w:t>ForeignKey</w:t>
-      </w:r>
-      <w:proofErr w:type="spellEnd"/>
-      <w:r>
-        <w:rPr>
-          <w:rStyle w:val="hljs-meta"/>
-          <w:color w:val="77A0F9"/>
-          <w:sz w:val="24"/>
-          <w:szCs w:val="24"/>
-        </w:rPr>
-        <w:t>("Author")</w:t>
+        <w:t>ForeignKey("Author")</w:t>
       </w:r>
       <w:r>
         <w:rPr>
@@ -3073,37 +2755,7 @@
           <w:sz w:val="24"/>
           <w:szCs w:val="24"/>
         </w:rPr>
-        <w:t xml:space="preserve"> </w:t>
-      </w:r>
-      <w:proofErr w:type="spellStart"/>
-      <w:r>
-        <w:rPr>
-          <w:rStyle w:val="HTMLCode"/>
-          <w:color w:val="F8F8F8"/>
-          <w:sz w:val="24"/>
-          <w:szCs w:val="24"/>
-        </w:rPr>
-        <w:t>AuthorUser_Id</w:t>
-      </w:r>
-      <w:proofErr w:type="spellEnd"/>
-      <w:r>
-        <w:rPr>
-          <w:rStyle w:val="HTMLCode"/>
-          <w:color w:val="F8F8F8"/>
-          <w:sz w:val="24"/>
-          <w:szCs w:val="24"/>
-        </w:rPr>
-        <w:t xml:space="preserve"> </w:t>
-      </w:r>
-      <w:proofErr w:type="gramStart"/>
-      <w:r>
-        <w:rPr>
-          <w:rStyle w:val="HTMLCode"/>
-          <w:color w:val="F8F8F8"/>
-          <w:sz w:val="24"/>
-          <w:szCs w:val="24"/>
-        </w:rPr>
-        <w:t xml:space="preserve">{ </w:t>
+        <w:t xml:space="preserve"> AuthorUser_Id { </w:t>
       </w:r>
       <w:r>
         <w:rPr>
@@ -3114,7 +2766,6 @@
         </w:rPr>
         <w:t>get</w:t>
       </w:r>
-      <w:proofErr w:type="gramEnd"/>
       <w:r>
         <w:rPr>
           <w:rStyle w:val="HTMLCode"/>
@@ -3191,37 +2842,7 @@
           <w:sz w:val="24"/>
           <w:szCs w:val="24"/>
         </w:rPr>
-        <w:t xml:space="preserve"> Author </w:t>
-      </w:r>
-      <w:proofErr w:type="spellStart"/>
-      <w:r>
-        <w:rPr>
-          <w:rStyle w:val="HTMLCode"/>
-          <w:color w:val="F8F8F8"/>
-          <w:sz w:val="24"/>
-          <w:szCs w:val="24"/>
-        </w:rPr>
-        <w:t>Author</w:t>
-      </w:r>
-      <w:proofErr w:type="spellEnd"/>
-      <w:r>
-        <w:rPr>
-          <w:rStyle w:val="HTMLCode"/>
-          <w:color w:val="F8F8F8"/>
-          <w:sz w:val="24"/>
-          <w:szCs w:val="24"/>
-        </w:rPr>
-        <w:t xml:space="preserve"> </w:t>
-      </w:r>
-      <w:proofErr w:type="gramStart"/>
-      <w:r>
-        <w:rPr>
-          <w:rStyle w:val="HTMLCode"/>
-          <w:color w:val="F8F8F8"/>
-          <w:sz w:val="24"/>
-          <w:szCs w:val="24"/>
-        </w:rPr>
-        <w:t xml:space="preserve">{ </w:t>
+        <w:t xml:space="preserve"> Author Author { </w:t>
       </w:r>
       <w:r>
         <w:rPr>
@@ -3232,7 +2853,6 @@
         </w:rPr>
         <w:t>get</w:t>
       </w:r>
-      <w:proofErr w:type="gramEnd"/>
       <w:r>
         <w:rPr>
           <w:rStyle w:val="HTMLCode"/>
@@ -3323,43 +2943,23 @@
           <w:color w:val="F8F8F8"/>
           <w:shd w:val="clear" w:color="auto" w:fill="202024"/>
         </w:rPr>
-        <w:t>[</w:t>
-      </w:r>
-      <w:proofErr w:type="spellStart"/>
+        <w:t>[ForeignKey("Author")]</w:t>
+      </w:r>
+      <w:r>
+        <w:rPr>
+          <w:rFonts w:ascii="Segoe UI" w:hAnsi="Segoe UI" w:cs="Segoe UI"/>
+          <w:color w:val="F8F8F8"/>
+        </w:rPr>
+        <w:t xml:space="preserve"> attribute is used to specify that the </w:t>
+      </w:r>
       <w:r>
         <w:rPr>
           <w:rStyle w:val="HTMLCode"/>
           <w:color w:val="F8F8F8"/>
           <w:shd w:val="clear" w:color="auto" w:fill="202024"/>
         </w:rPr>
-        <w:t>ForeignKey</w:t>
-      </w:r>
-      <w:proofErr w:type="spellEnd"/>
-      <w:r>
-        <w:rPr>
-          <w:rStyle w:val="HTMLCode"/>
-          <w:color w:val="F8F8F8"/>
-          <w:shd w:val="clear" w:color="auto" w:fill="202024"/>
-        </w:rPr>
-        <w:t>("Author")]</w:t>
-      </w:r>
-      <w:r>
-        <w:rPr>
-          <w:rFonts w:ascii="Segoe UI" w:hAnsi="Segoe UI" w:cs="Segoe UI"/>
-          <w:color w:val="F8F8F8"/>
-        </w:rPr>
-        <w:t xml:space="preserve"> attribute is used to specify that the </w:t>
-      </w:r>
-      <w:proofErr w:type="spellStart"/>
-      <w:r>
-        <w:rPr>
-          <w:rStyle w:val="HTMLCode"/>
-          <w:color w:val="F8F8F8"/>
-          <w:shd w:val="clear" w:color="auto" w:fill="202024"/>
-        </w:rPr>
         <w:t>AuthorUser_Id</w:t>
       </w:r>
-      <w:proofErr w:type="spellEnd"/>
       <w:r>
         <w:rPr>
           <w:rFonts w:ascii="Segoe UI" w:hAnsi="Segoe UI" w:cs="Segoe UI"/>
@@ -3400,7 +3000,6 @@
         </w:rPr>
         <w:t xml:space="preserve">Alternatively, you can use Fluent API in the </w:t>
       </w:r>
-      <w:proofErr w:type="spellStart"/>
       <w:r>
         <w:rPr>
           <w:rStyle w:val="HTMLCode"/>
@@ -3409,7 +3008,6 @@
         </w:rPr>
         <w:t>DbContext</w:t>
       </w:r>
-      <w:proofErr w:type="spellEnd"/>
       <w:r>
         <w:rPr>
           <w:rFonts w:ascii="Segoe UI" w:hAnsi="Segoe UI" w:cs="Segoe UI"/>
@@ -3483,8 +3081,6 @@
         </w:rPr>
         <w:t xml:space="preserve"> </w:t>
       </w:r>
-      <w:proofErr w:type="spellStart"/>
-      <w:proofErr w:type="gramStart"/>
       <w:r>
         <w:rPr>
           <w:rStyle w:val="hljs-function"/>
@@ -3494,7 +3090,6 @@
         </w:rPr>
         <w:t>OnModelCreating</w:t>
       </w:r>
-      <w:proofErr w:type="spellEnd"/>
       <w:r>
         <w:rPr>
           <w:rStyle w:val="hljs-function"/>
@@ -3502,48 +3097,7 @@
           <w:sz w:val="24"/>
           <w:szCs w:val="24"/>
         </w:rPr>
-        <w:t>(</w:t>
-      </w:r>
-      <w:proofErr w:type="spellStart"/>
-      <w:proofErr w:type="gramEnd"/>
-      <w:r>
-        <w:rPr>
-          <w:rStyle w:val="hljs-function"/>
-          <w:color w:val="F8F8F8"/>
-          <w:sz w:val="24"/>
-          <w:szCs w:val="24"/>
-        </w:rPr>
-        <w:t>ModelBuilder</w:t>
-      </w:r>
-      <w:proofErr w:type="spellEnd"/>
-      <w:r>
-        <w:rPr>
-          <w:rStyle w:val="hljs-function"/>
-          <w:color w:val="F8F8F8"/>
-          <w:sz w:val="24"/>
-          <w:szCs w:val="24"/>
-        </w:rPr>
-        <w:t xml:space="preserve"> </w:t>
-      </w:r>
-      <w:proofErr w:type="spellStart"/>
-      <w:r>
-        <w:rPr>
-          <w:rStyle w:val="hljs-function"/>
-          <w:color w:val="F8F8F8"/>
-          <w:sz w:val="24"/>
-          <w:szCs w:val="24"/>
-        </w:rPr>
-        <w:t>modelBuilder</w:t>
-      </w:r>
-      <w:proofErr w:type="spellEnd"/>
-      <w:r>
-        <w:rPr>
-          <w:rStyle w:val="hljs-function"/>
-          <w:color w:val="F8F8F8"/>
-          <w:sz w:val="24"/>
-          <w:szCs w:val="24"/>
-        </w:rPr>
-        <w:t>)</w:t>
+        <w:t>(ModelBuilder modelBuilder)</w:t>
       </w:r>
     </w:p>
     <w:p>
@@ -3585,47 +3139,7 @@
           <w:sz w:val="24"/>
           <w:szCs w:val="24"/>
         </w:rPr>
-        <w:t xml:space="preserve">    </w:t>
-      </w:r>
-      <w:proofErr w:type="spellStart"/>
-      <w:r>
-        <w:rPr>
-          <w:rStyle w:val="HTMLCode"/>
-          <w:color w:val="F8F8F8"/>
-          <w:sz w:val="24"/>
-          <w:szCs w:val="24"/>
-        </w:rPr>
-        <w:t>modelBuilder.Entity</w:t>
-      </w:r>
-      <w:proofErr w:type="spellEnd"/>
-      <w:r>
-        <w:rPr>
-          <w:rStyle w:val="HTMLCode"/>
-          <w:color w:val="F8F8F8"/>
-          <w:sz w:val="24"/>
-          <w:szCs w:val="24"/>
-        </w:rPr>
-        <w:t>&lt;Book</w:t>
-      </w:r>
-      <w:proofErr w:type="gramStart"/>
-      <w:r>
-        <w:rPr>
-          <w:rStyle w:val="HTMLCode"/>
-          <w:color w:val="F8F8F8"/>
-          <w:sz w:val="24"/>
-          <w:szCs w:val="24"/>
-        </w:rPr>
-        <w:t>&gt;(</w:t>
-      </w:r>
-      <w:proofErr w:type="gramEnd"/>
-      <w:r>
-        <w:rPr>
-          <w:rStyle w:val="HTMLCode"/>
-          <w:color w:val="F8F8F8"/>
-          <w:sz w:val="24"/>
-          <w:szCs w:val="24"/>
-        </w:rPr>
-        <w:t>)</w:t>
+        <w:t xml:space="preserve">    modelBuilder.Entity&lt;Book&gt;()</w:t>
       </w:r>
     </w:p>
     <w:p>
@@ -3646,58 +3160,7 @@
           <w:sz w:val="24"/>
           <w:szCs w:val="24"/>
         </w:rPr>
-        <w:t xml:space="preserve">        </w:t>
-      </w:r>
-      <w:proofErr w:type="gramStart"/>
-      <w:r>
-        <w:rPr>
-          <w:rStyle w:val="HTMLCode"/>
-          <w:color w:val="F8F8F8"/>
-          <w:sz w:val="24"/>
-          <w:szCs w:val="24"/>
-        </w:rPr>
-        <w:t>.</w:t>
-      </w:r>
-      <w:proofErr w:type="spellStart"/>
-      <w:r>
-        <w:rPr>
-          <w:rStyle w:val="HTMLCode"/>
-          <w:color w:val="F8F8F8"/>
-          <w:sz w:val="24"/>
-          <w:szCs w:val="24"/>
-        </w:rPr>
-        <w:t>HasOne</w:t>
-      </w:r>
-      <w:proofErr w:type="spellEnd"/>
-      <w:proofErr w:type="gramEnd"/>
-      <w:r>
-        <w:rPr>
-          <w:rStyle w:val="HTMLCode"/>
-          <w:color w:val="F8F8F8"/>
-          <w:sz w:val="24"/>
-          <w:szCs w:val="24"/>
-        </w:rPr>
-        <w:t xml:space="preserve">(b =&gt; </w:t>
-      </w:r>
-      <w:proofErr w:type="spellStart"/>
-      <w:r>
-        <w:rPr>
-          <w:rStyle w:val="HTMLCode"/>
-          <w:color w:val="F8F8F8"/>
-          <w:sz w:val="24"/>
-          <w:szCs w:val="24"/>
-        </w:rPr>
-        <w:t>b.Author</w:t>
-      </w:r>
-      <w:proofErr w:type="spellEnd"/>
-      <w:r>
-        <w:rPr>
-          <w:rStyle w:val="HTMLCode"/>
-          <w:color w:val="F8F8F8"/>
-          <w:sz w:val="24"/>
-          <w:szCs w:val="24"/>
-        </w:rPr>
-        <w:t>)</w:t>
+        <w:t xml:space="preserve">        .HasOne(b =&gt; b.Author)</w:t>
       </w:r>
     </w:p>
     <w:p>
@@ -3718,58 +3181,7 @@
           <w:sz w:val="24"/>
           <w:szCs w:val="24"/>
         </w:rPr>
-        <w:t xml:space="preserve">        </w:t>
-      </w:r>
-      <w:proofErr w:type="gramStart"/>
-      <w:r>
-        <w:rPr>
-          <w:rStyle w:val="HTMLCode"/>
-          <w:color w:val="F8F8F8"/>
-          <w:sz w:val="24"/>
-          <w:szCs w:val="24"/>
-        </w:rPr>
-        <w:t>.</w:t>
-      </w:r>
-      <w:proofErr w:type="spellStart"/>
-      <w:r>
-        <w:rPr>
-          <w:rStyle w:val="HTMLCode"/>
-          <w:color w:val="F8F8F8"/>
-          <w:sz w:val="24"/>
-          <w:szCs w:val="24"/>
-        </w:rPr>
-        <w:t>WithMany</w:t>
-      </w:r>
-      <w:proofErr w:type="spellEnd"/>
-      <w:proofErr w:type="gramEnd"/>
-      <w:r>
-        <w:rPr>
-          <w:rStyle w:val="HTMLCode"/>
-          <w:color w:val="F8F8F8"/>
-          <w:sz w:val="24"/>
-          <w:szCs w:val="24"/>
-        </w:rPr>
-        <w:t xml:space="preserve">(a =&gt; </w:t>
-      </w:r>
-      <w:proofErr w:type="spellStart"/>
-      <w:r>
-        <w:rPr>
-          <w:rStyle w:val="HTMLCode"/>
-          <w:color w:val="F8F8F8"/>
-          <w:sz w:val="24"/>
-          <w:szCs w:val="24"/>
-        </w:rPr>
-        <w:t>a.Books</w:t>
-      </w:r>
-      <w:proofErr w:type="spellEnd"/>
-      <w:r>
-        <w:rPr>
-          <w:rStyle w:val="HTMLCode"/>
-          <w:color w:val="F8F8F8"/>
-          <w:sz w:val="24"/>
-          <w:szCs w:val="24"/>
-        </w:rPr>
-        <w:t>)</w:t>
+        <w:t xml:space="preserve">        .WithMany(a =&gt; a.Books)</w:t>
       </w:r>
     </w:p>
     <w:p>
@@ -3790,58 +3202,7 @@
           <w:sz w:val="24"/>
           <w:szCs w:val="24"/>
         </w:rPr>
-        <w:t xml:space="preserve">        </w:t>
-      </w:r>
-      <w:proofErr w:type="gramStart"/>
-      <w:r>
-        <w:rPr>
-          <w:rStyle w:val="HTMLCode"/>
-          <w:color w:val="F8F8F8"/>
-          <w:sz w:val="24"/>
-          <w:szCs w:val="24"/>
-        </w:rPr>
-        <w:t>.</w:t>
-      </w:r>
-      <w:proofErr w:type="spellStart"/>
-      <w:r>
-        <w:rPr>
-          <w:rStyle w:val="HTMLCode"/>
-          <w:color w:val="F8F8F8"/>
-          <w:sz w:val="24"/>
-          <w:szCs w:val="24"/>
-        </w:rPr>
-        <w:t>HasForeignKey</w:t>
-      </w:r>
-      <w:proofErr w:type="spellEnd"/>
-      <w:proofErr w:type="gramEnd"/>
-      <w:r>
-        <w:rPr>
-          <w:rStyle w:val="HTMLCode"/>
-          <w:color w:val="F8F8F8"/>
-          <w:sz w:val="24"/>
-          <w:szCs w:val="24"/>
-        </w:rPr>
-        <w:t xml:space="preserve">(b =&gt; </w:t>
-      </w:r>
-      <w:proofErr w:type="spellStart"/>
-      <w:r>
-        <w:rPr>
-          <w:rStyle w:val="HTMLCode"/>
-          <w:color w:val="F8F8F8"/>
-          <w:sz w:val="24"/>
-          <w:szCs w:val="24"/>
-        </w:rPr>
-        <w:t>b.AuthorUser_Id</w:t>
-      </w:r>
-      <w:proofErr w:type="spellEnd"/>
-      <w:r>
-        <w:rPr>
-          <w:rStyle w:val="HTMLCode"/>
-          <w:color w:val="F8F8F8"/>
-          <w:sz w:val="24"/>
-          <w:szCs w:val="24"/>
-        </w:rPr>
-        <w:t>);</w:t>
+        <w:t xml:space="preserve">        .HasForeignKey(b =&gt; b.AuthorUser_Id);</w:t>
       </w:r>
     </w:p>
     <w:p>
@@ -3883,7 +3244,6 @@
         </w:rPr>
         <w:t xml:space="preserve">In this case, the </w:t>
       </w:r>
-      <w:proofErr w:type="spellStart"/>
       <w:r>
         <w:rPr>
           <w:rStyle w:val="HTMLCode"/>
@@ -3892,7 +3252,6 @@
         </w:rPr>
         <w:t>HasOne</w:t>
       </w:r>
-      <w:proofErr w:type="spellEnd"/>
       <w:r>
         <w:rPr>
           <w:rFonts w:ascii="Segoe UI" w:hAnsi="Segoe UI" w:cs="Segoe UI"/>
@@ -3900,7 +3259,6 @@
         </w:rPr>
         <w:t xml:space="preserve">, </w:t>
       </w:r>
-      <w:proofErr w:type="spellStart"/>
       <w:r>
         <w:rPr>
           <w:rStyle w:val="HTMLCode"/>
@@ -3909,7 +3267,6 @@
         </w:rPr>
         <w:t>WithMany</w:t>
       </w:r>
-      <w:proofErr w:type="spellEnd"/>
       <w:r>
         <w:rPr>
           <w:rFonts w:ascii="Segoe UI" w:hAnsi="Segoe UI" w:cs="Segoe UI"/>
@@ -3917,7 +3274,6 @@
         </w:rPr>
         <w:t xml:space="preserve">, and </w:t>
       </w:r>
-      <w:proofErr w:type="spellStart"/>
       <w:r>
         <w:rPr>
           <w:rStyle w:val="HTMLCode"/>
@@ -3926,7 +3282,6 @@
         </w:rPr>
         <w:t>HasForeignKey</w:t>
       </w:r>
-      <w:proofErr w:type="spellEnd"/>
       <w:r>
         <w:rPr>
           <w:rFonts w:ascii="Segoe UI" w:hAnsi="Segoe UI" w:cs="Segoe UI"/>
@@ -3964,7 +3319,6 @@
         </w:rPr>
         <w:t xml:space="preserve"> entities, specifying the </w:t>
       </w:r>
-      <w:proofErr w:type="spellStart"/>
       <w:r>
         <w:rPr>
           <w:rStyle w:val="HTMLCode"/>
@@ -3973,7 +3327,6 @@
         </w:rPr>
         <w:t>AuthorUser_Id</w:t>
       </w:r>
-      <w:proofErr w:type="spellEnd"/>
       <w:r>
         <w:rPr>
           <w:rFonts w:ascii="Segoe UI" w:hAnsi="Segoe UI" w:cs="Segoe UI"/>
@@ -4048,13 +3401,8 @@
     <w:p/>
     <w:p/>
     <w:p>
-      <w:proofErr w:type="spellStart"/>
-      <w:r>
-        <w:t>DBContext</w:t>
-      </w:r>
-      <w:proofErr w:type="spellEnd"/>
-      <w:r>
-        <w:t xml:space="preserve"> Class</w:t>
+      <w:r>
+        <w:t>DBContext Class</w:t>
       </w:r>
     </w:p>
     <w:p/>
@@ -4132,13 +3480,13 @@
                     <pic:cNvPicPr/>
                   </pic:nvPicPr>
                   <pic:blipFill>
-                    <a:blip r:embed="rId7">
+                    <a:blip r:embed="rId8">
                       <a:extLst>
                         <a:ext uri="{28A0092B-C50C-407E-A947-70E740481C1C}">
                           <a14:useLocalDpi xmlns:a14="http://schemas.microsoft.com/office/drawing/2010/main" val="0"/>
                         </a:ext>
                         <a:ext uri="{96DAC541-7B7A-43D3-8B79-37D633B846F1}">
-                          <asvg:svgBlip xmlns:asvg="http://schemas.microsoft.com/office/drawing/2016/SVG/main" r:embed="rId8"/>
+                          <asvg:svgBlip xmlns:asvg="http://schemas.microsoft.com/office/drawing/2016/SVG/main" r:embed="rId9"/>
                         </a:ext>
                       </a:extLst>
                     </a:blip>
@@ -4181,13 +3529,13 @@
                     <pic:cNvPicPr/>
                   </pic:nvPicPr>
                   <pic:blipFill>
-                    <a:blip r:embed="rId9">
+                    <a:blip r:embed="rId10">
                       <a:extLst>
                         <a:ext uri="{28A0092B-C50C-407E-A947-70E740481C1C}">
                           <a14:useLocalDpi xmlns:a14="http://schemas.microsoft.com/office/drawing/2010/main" val="0"/>
                         </a:ext>
                         <a:ext uri="{96DAC541-7B7A-43D3-8B79-37D633B846F1}">
-                          <asvg:svgBlip xmlns:asvg="http://schemas.microsoft.com/office/drawing/2016/SVG/main" r:embed="rId10"/>
+                          <asvg:svgBlip xmlns:asvg="http://schemas.microsoft.com/office/drawing/2016/SVG/main" r:embed="rId11"/>
                         </a:ext>
                       </a:extLst>
                     </a:blip>
@@ -4230,13 +3578,13 @@
                     <pic:cNvPicPr/>
                   </pic:nvPicPr>
                   <pic:blipFill>
-                    <a:blip r:embed="rId11">
+                    <a:blip r:embed="rId12">
                       <a:extLst>
                         <a:ext uri="{28A0092B-C50C-407E-A947-70E740481C1C}">
                           <a14:useLocalDpi xmlns:a14="http://schemas.microsoft.com/office/drawing/2010/main" val="0"/>
                         </a:ext>
                         <a:ext uri="{96DAC541-7B7A-43D3-8B79-37D633B846F1}">
-                          <asvg:svgBlip xmlns:asvg="http://schemas.microsoft.com/office/drawing/2016/SVG/main" r:embed="rId12"/>
+                          <asvg:svgBlip xmlns:asvg="http://schemas.microsoft.com/office/drawing/2016/SVG/main" r:embed="rId13"/>
                         </a:ext>
                       </a:extLst>
                     </a:blip>
@@ -4279,13 +3627,13 @@
                     <pic:cNvPicPr/>
                   </pic:nvPicPr>
                   <pic:blipFill>
-                    <a:blip r:embed="rId9">
+                    <a:blip r:embed="rId10">
                       <a:extLst>
                         <a:ext uri="{28A0092B-C50C-407E-A947-70E740481C1C}">
                           <a14:useLocalDpi xmlns:a14="http://schemas.microsoft.com/office/drawing/2010/main" val="0"/>
                         </a:ext>
                         <a:ext uri="{96DAC541-7B7A-43D3-8B79-37D633B846F1}">
-                          <asvg:svgBlip xmlns:asvg="http://schemas.microsoft.com/office/drawing/2016/SVG/main" r:embed="rId10"/>
+                          <asvg:svgBlip xmlns:asvg="http://schemas.microsoft.com/office/drawing/2016/SVG/main" r:embed="rId11"/>
                         </a:ext>
                       </a:extLst>
                     </a:blip>
@@ -4328,13 +3676,13 @@
                     <pic:cNvPicPr/>
                   </pic:nvPicPr>
                   <pic:blipFill>
-                    <a:blip r:embed="rId13">
+                    <a:blip r:embed="rId14">
                       <a:extLst>
                         <a:ext uri="{28A0092B-C50C-407E-A947-70E740481C1C}">
                           <a14:useLocalDpi xmlns:a14="http://schemas.microsoft.com/office/drawing/2010/main" val="0"/>
                         </a:ext>
                         <a:ext uri="{96DAC541-7B7A-43D3-8B79-37D633B846F1}">
-                          <asvg:svgBlip xmlns:asvg="http://schemas.microsoft.com/office/drawing/2016/SVG/main" r:embed="rId14"/>
+                          <asvg:svgBlip xmlns:asvg="http://schemas.microsoft.com/office/drawing/2016/SVG/main" r:embed="rId15"/>
                         </a:ext>
                       </a:extLst>
                     </a:blip>
@@ -4394,7 +3742,6 @@
         </w:rPr>
         <w:tab/>
       </w:r>
-      <w:proofErr w:type="spellStart"/>
       <w:r>
         <w:rPr>
           <w:sz w:val="32"/>
@@ -4402,7 +3749,6 @@
         </w:rPr>
         <w:t>DbContext</w:t>
       </w:r>
-      <w:proofErr w:type="spellEnd"/>
       <w:r>
         <w:rPr>
           <w:sz w:val="32"/>
@@ -4519,7 +3865,6 @@
         </w:rPr>
         <w:t xml:space="preserve"> </w:t>
       </w:r>
-      <w:proofErr w:type="gramStart"/>
       <w:r>
         <w:rPr>
           <w:sz w:val="32"/>
@@ -4534,7 +3879,6 @@
         </w:rPr>
         <w:t>ity</w:t>
       </w:r>
-      <w:proofErr w:type="gramEnd"/>
     </w:p>
     <w:p>
       <w:pPr>
@@ -4573,17 +3917,8 @@
           <w:sz w:val="32"/>
           <w:szCs w:val="32"/>
         </w:rPr>
-        <w:t xml:space="preserve">DI container is responsible for creating and managing </w:t>
-      </w:r>
-      <w:proofErr w:type="gramStart"/>
-      <w:r>
-        <w:rPr>
-          <w:sz w:val="32"/>
-          <w:szCs w:val="32"/>
-        </w:rPr>
-        <w:t>instances</w:t>
-      </w:r>
-      <w:proofErr w:type="gramEnd"/>
+        <w:t>DI container is responsible for creating and managing instances</w:t>
+      </w:r>
     </w:p>
     <w:p>
       <w:pPr>
@@ -4715,7 +4050,7 @@
         </w:rPr>
         <w:br/>
       </w:r>
-      <w:hyperlink r:id="rId15" w:anchor="reviews" w:history="1">
+      <w:hyperlink r:id="rId16" w:anchor="reviews" w:history="1">
         <w:r>
           <w:rPr>
             <w:rStyle w:val="Hyperlink"/>
@@ -4731,25 +4066,12 @@
       </w:r>
       <w:r>
         <w:br/>
-        <w:t xml:space="preserve">use </w:t>
-      </w:r>
-      <w:proofErr w:type="gramStart"/>
-      <w:r>
-        <w:t>commands</w:t>
-      </w:r>
-      <w:proofErr w:type="gramEnd"/>
-    </w:p>
-    <w:p>
-      <w:r>
-        <w:t xml:space="preserve"> Add-Migration “Name </w:t>
-      </w:r>
-      <w:proofErr w:type="gramStart"/>
-      <w:r>
-        <w:t>Of</w:t>
-      </w:r>
-      <w:proofErr w:type="gramEnd"/>
-      <w:r>
-        <w:t xml:space="preserve"> Migration”</w:t>
+        <w:t>use commands</w:t>
+      </w:r>
+    </w:p>
+    <w:p>
+      <w:r>
+        <w:t xml:space="preserve"> Add-Migration “Name Of Migration”</w:t>
       </w:r>
     </w:p>
     <w:p>
@@ -4839,23 +4161,7 @@
           <w:rFonts w:ascii="Cascadia Mono" w:hAnsi="Cascadia Mono"/>
           <w:color w:val="000000"/>
         </w:rPr>
-        <w:t>[</w:t>
-      </w:r>
-      <w:proofErr w:type="spellStart"/>
-      <w:r>
-        <w:rPr>
-          <w:rFonts w:ascii="Cascadia Mono" w:hAnsi="Cascadia Mono"/>
-          <w:color w:val="000000"/>
-        </w:rPr>
-        <w:t>HttpGet</w:t>
-      </w:r>
-      <w:proofErr w:type="spellEnd"/>
-      <w:r>
-        <w:rPr>
-          <w:rFonts w:ascii="Cascadia Mono" w:hAnsi="Cascadia Mono"/>
-          <w:color w:val="000000"/>
-        </w:rPr>
-        <w:t>]</w:t>
+        <w:t>[HttpGet]</w:t>
       </w:r>
     </w:p>
     <w:p>
@@ -4886,26 +4192,8 @@
           <w:rFonts w:ascii="Cascadia Mono" w:hAnsi="Cascadia Mono"/>
           <w:color w:val="000000"/>
         </w:rPr>
-        <w:t> </w:t>
-      </w:r>
-      <w:proofErr w:type="spellStart"/>
-      <w:r>
-        <w:rPr>
-          <w:rFonts w:ascii="Cascadia Mono" w:hAnsi="Cascadia Mono"/>
-          <w:color w:val="000000"/>
-        </w:rPr>
-        <w:t>IActionResult</w:t>
-      </w:r>
-      <w:proofErr w:type="spellEnd"/>
-      <w:r>
-        <w:rPr>
-          <w:rFonts w:ascii="Cascadia Mono" w:hAnsi="Cascadia Mono"/>
-          <w:color w:val="000000"/>
-        </w:rPr>
-        <w:t> </w:t>
-      </w:r>
-      <w:proofErr w:type="spellStart"/>
-      <w:proofErr w:type="gramStart"/>
+        <w:t> IActionResult </w:t>
+      </w:r>
       <w:r>
         <w:rPr>
           <w:rFonts w:ascii="Cascadia Mono" w:hAnsi="Cascadia Mono"/>
@@ -4913,21 +4201,12 @@
         </w:rPr>
         <w:t>Getall</w:t>
       </w:r>
-      <w:proofErr w:type="spellEnd"/>
-      <w:r>
-        <w:rPr>
-          <w:rFonts w:ascii="Cascadia Mono" w:hAnsi="Cascadia Mono"/>
-          <w:color w:val="000000"/>
-        </w:rPr>
-        <w:t>(</w:t>
-      </w:r>
-      <w:proofErr w:type="gramEnd"/>
-      <w:r>
-        <w:rPr>
-          <w:rFonts w:ascii="Cascadia Mono" w:hAnsi="Cascadia Mono"/>
-          <w:color w:val="000000"/>
-        </w:rPr>
-        <w:t>)</w:t>
+      <w:r>
+        <w:rPr>
+          <w:rFonts w:ascii="Cascadia Mono" w:hAnsi="Cascadia Mono"/>
+          <w:color w:val="000000"/>
+        </w:rPr>
+        <w:t>()</w:t>
       </w:r>
     </w:p>
     <w:p>
@@ -5030,25 +4309,7 @@
           <w:rFonts w:ascii="Cascadia Mono" w:hAnsi="Cascadia Mono"/>
           <w:color w:val="000000"/>
         </w:rPr>
-        <w:t>=_</w:t>
-      </w:r>
-      <w:proofErr w:type="spellStart"/>
-      <w:proofErr w:type="gramStart"/>
-      <w:r>
-        <w:rPr>
-          <w:rFonts w:ascii="Cascadia Mono" w:hAnsi="Cascadia Mono"/>
-          <w:color w:val="000000"/>
-        </w:rPr>
-        <w:t>dbcontext.Regions.ToList</w:t>
-      </w:r>
-      <w:proofErr w:type="spellEnd"/>
-      <w:proofErr w:type="gramEnd"/>
-      <w:r>
-        <w:rPr>
-          <w:rFonts w:ascii="Cascadia Mono" w:hAnsi="Cascadia Mono"/>
-          <w:color w:val="000000"/>
-        </w:rPr>
-        <w:t>();</w:t>
+        <w:t>=_dbcontext.Regions.ToList();</w:t>
       </w:r>
     </w:p>
     <w:p>
@@ -5125,7 +4386,6 @@
         </w:rPr>
         <w:t> </w:t>
       </w:r>
-      <w:proofErr w:type="spellStart"/>
       <w:r>
         <w:rPr>
           <w:rFonts w:ascii="Cascadia Mono" w:hAnsi="Cascadia Mono"/>
@@ -5134,7 +4394,6 @@
         </w:rPr>
         <w:t>regionsDTO</w:t>
       </w:r>
-      <w:proofErr w:type="spellEnd"/>
       <w:r>
         <w:rPr>
           <w:rFonts w:ascii="Cascadia Mono" w:hAnsi="Cascadia Mono"/>
@@ -5157,35 +4416,7 @@
           <w:color w:val="000000"/>
           <w:highlight w:val="yellow"/>
         </w:rPr>
-        <w:t> List&lt;</w:t>
-      </w:r>
-      <w:proofErr w:type="spellStart"/>
-      <w:r>
-        <w:rPr>
-          <w:rFonts w:ascii="Cascadia Mono" w:hAnsi="Cascadia Mono"/>
-          <w:color w:val="000000"/>
-          <w:highlight w:val="yellow"/>
-        </w:rPr>
-        <w:t>regiondto</w:t>
-      </w:r>
-      <w:proofErr w:type="spellEnd"/>
-      <w:proofErr w:type="gramStart"/>
-      <w:r>
-        <w:rPr>
-          <w:rFonts w:ascii="Cascadia Mono" w:hAnsi="Cascadia Mono"/>
-          <w:color w:val="000000"/>
-          <w:highlight w:val="yellow"/>
-        </w:rPr>
-        <w:t>&gt;(</w:t>
-      </w:r>
-      <w:proofErr w:type="gramEnd"/>
-      <w:r>
-        <w:rPr>
-          <w:rFonts w:ascii="Cascadia Mono" w:hAnsi="Cascadia Mono"/>
-          <w:color w:val="000000"/>
-          <w:highlight w:val="yellow"/>
-        </w:rPr>
-        <w:t>);</w:t>
+        <w:t> List&lt;regiondto&gt;();</w:t>
       </w:r>
     </w:p>
     <w:p>
@@ -5290,25 +4521,7 @@
           <w:color w:val="000000"/>
           <w:highlight w:val="yellow"/>
         </w:rPr>
-        <w:t>              </w:t>
-      </w:r>
-      <w:proofErr w:type="spellStart"/>
-      <w:r>
-        <w:rPr>
-          <w:rFonts w:ascii="Cascadia Mono" w:hAnsi="Cascadia Mono"/>
-          <w:color w:val="000000"/>
-          <w:highlight w:val="yellow"/>
-        </w:rPr>
-        <w:t>regionsDTO.Add</w:t>
-      </w:r>
-      <w:proofErr w:type="spellEnd"/>
-      <w:r>
-        <w:rPr>
-          <w:rFonts w:ascii="Cascadia Mono" w:hAnsi="Cascadia Mono"/>
-          <w:color w:val="000000"/>
-          <w:highlight w:val="yellow"/>
-        </w:rPr>
-        <w:t>(</w:t>
+        <w:t>              regionsDTO.Add(</w:t>
       </w:r>
       <w:r>
         <w:rPr>
@@ -5324,35 +4537,7 @@
           <w:color w:val="000000"/>
           <w:highlight w:val="yellow"/>
         </w:rPr>
-        <w:t> </w:t>
-      </w:r>
-      <w:proofErr w:type="spellStart"/>
-      <w:proofErr w:type="gramStart"/>
-      <w:r>
-        <w:rPr>
-          <w:rFonts w:ascii="Cascadia Mono" w:hAnsi="Cascadia Mono"/>
-          <w:color w:val="000000"/>
-          <w:highlight w:val="yellow"/>
-        </w:rPr>
-        <w:t>regiondto</w:t>
-      </w:r>
-      <w:proofErr w:type="spellEnd"/>
-      <w:r>
-        <w:rPr>
-          <w:rFonts w:ascii="Cascadia Mono" w:hAnsi="Cascadia Mono"/>
-          <w:color w:val="000000"/>
-          <w:highlight w:val="yellow"/>
-        </w:rPr>
-        <w:t>(</w:t>
-      </w:r>
-      <w:proofErr w:type="gramEnd"/>
-      <w:r>
-        <w:rPr>
-          <w:rFonts w:ascii="Cascadia Mono" w:hAnsi="Cascadia Mono"/>
-          <w:color w:val="000000"/>
-          <w:highlight w:val="yellow"/>
-        </w:rPr>
-        <w:t>)</w:t>
+        <w:t> regiondto()</w:t>
       </w:r>
     </w:p>
     <w:p>
@@ -5409,27 +4594,7 @@
           <w:color w:val="000000"/>
           <w:highlight w:val="yellow"/>
         </w:rPr>
-        <w:t>                  Code = </w:t>
-      </w:r>
-      <w:proofErr w:type="spellStart"/>
-      <w:proofErr w:type="gramStart"/>
-      <w:r>
-        <w:rPr>
-          <w:rFonts w:ascii="Cascadia Mono" w:hAnsi="Cascadia Mono"/>
-          <w:color w:val="000000"/>
-          <w:highlight w:val="yellow"/>
-        </w:rPr>
-        <w:t>r.Code</w:t>
-      </w:r>
-      <w:proofErr w:type="spellEnd"/>
-      <w:proofErr w:type="gramEnd"/>
-      <w:r>
-        <w:rPr>
-          <w:rFonts w:ascii="Cascadia Mono" w:hAnsi="Cascadia Mono"/>
-          <w:color w:val="000000"/>
-          <w:highlight w:val="yellow"/>
-        </w:rPr>
-        <w:t>,</w:t>
+        <w:t>                  Code = r.Code,</w:t>
       </w:r>
     </w:p>
     <w:p>
@@ -5448,27 +4613,7 @@
           <w:color w:val="000000"/>
           <w:highlight w:val="yellow"/>
         </w:rPr>
-        <w:t>                  Name = </w:t>
-      </w:r>
-      <w:proofErr w:type="spellStart"/>
-      <w:proofErr w:type="gramStart"/>
-      <w:r>
-        <w:rPr>
-          <w:rFonts w:ascii="Cascadia Mono" w:hAnsi="Cascadia Mono"/>
-          <w:color w:val="000000"/>
-          <w:highlight w:val="yellow"/>
-        </w:rPr>
-        <w:t>r.Name</w:t>
-      </w:r>
-      <w:proofErr w:type="spellEnd"/>
-      <w:proofErr w:type="gramEnd"/>
-      <w:r>
-        <w:rPr>
-          <w:rFonts w:ascii="Cascadia Mono" w:hAnsi="Cascadia Mono"/>
-          <w:color w:val="000000"/>
-          <w:highlight w:val="yellow"/>
-        </w:rPr>
-        <w:t>,</w:t>
+        <w:t>                  Name = r.Name,</w:t>
       </w:r>
     </w:p>
     <w:p>
@@ -5487,38 +4632,8 @@
           <w:color w:val="000000"/>
           <w:highlight w:val="yellow"/>
         </w:rPr>
-        <w:t>                  </w:t>
-      </w:r>
-      <w:proofErr w:type="spellStart"/>
-      <w:r>
-        <w:rPr>
-          <w:rFonts w:ascii="Cascadia Mono" w:hAnsi="Cascadia Mono"/>
-          <w:color w:val="000000"/>
-          <w:highlight w:val="yellow"/>
-        </w:rPr>
-        <w:t>RegionImageUrl</w:t>
-      </w:r>
-      <w:proofErr w:type="spellEnd"/>
-      <w:r>
-        <w:rPr>
-          <w:rFonts w:ascii="Cascadia Mono" w:hAnsi="Cascadia Mono"/>
-          <w:color w:val="000000"/>
-          <w:highlight w:val="yellow"/>
-        </w:rPr>
-        <w:t> = </w:t>
-      </w:r>
-      <w:proofErr w:type="spellStart"/>
-      <w:proofErr w:type="gramStart"/>
-      <w:r>
-        <w:rPr>
-          <w:rFonts w:ascii="Cascadia Mono" w:hAnsi="Cascadia Mono"/>
-          <w:color w:val="000000"/>
-          <w:highlight w:val="yellow"/>
-        </w:rPr>
-        <w:t>r.RegionImageUrl</w:t>
-      </w:r>
-      <w:proofErr w:type="spellEnd"/>
-      <w:proofErr w:type="gramEnd"/>
+        <w:t>                  RegionImageUrl = r.RegionImageUrl</w:t>
+      </w:r>
     </w:p>
     <w:p>
       <w:pPr>
@@ -5626,26 +4741,8 @@
           <w:rFonts w:ascii="Cascadia Mono" w:hAnsi="Cascadia Mono"/>
           <w:color w:val="000000"/>
         </w:rPr>
-        <w:t> Ok(</w:t>
-      </w:r>
-      <w:proofErr w:type="spellStart"/>
-      <w:r>
-        <w:rPr>
-          <w:rFonts w:ascii="Cascadia Mono" w:hAnsi="Cascadia Mono"/>
-          <w:color w:val="000000"/>
-        </w:rPr>
-        <w:t>regionsDTO</w:t>
-      </w:r>
-      <w:proofErr w:type="spellEnd"/>
-      <w:proofErr w:type="gramStart"/>
-      <w:r>
-        <w:rPr>
-          <w:rFonts w:ascii="Cascadia Mono" w:hAnsi="Cascadia Mono"/>
-          <w:color w:val="000000"/>
-        </w:rPr>
-        <w:t>);</w:t>
-      </w:r>
-      <w:proofErr w:type="gramEnd"/>
+        <w:t> Ok(regionsDTO);</w:t>
+      </w:r>
     </w:p>
     <w:p>
       <w:pPr>
@@ -5721,23 +4818,13 @@
           <w:u w:val="single"/>
         </w:rPr>
       </w:pPr>
-      <w:proofErr w:type="spellStart"/>
       <w:r>
         <w:rPr>
           <w:rFonts w:ascii="Cascadia Mono" w:hAnsi="Cascadia Mono"/>
           <w:color w:val="000000"/>
           <w:u w:val="single"/>
         </w:rPr>
-        <w:t>Httppost</w:t>
-      </w:r>
-      <w:proofErr w:type="spellEnd"/>
-      <w:r>
-        <w:rPr>
-          <w:rFonts w:ascii="Cascadia Mono" w:hAnsi="Cascadia Mono"/>
-          <w:color w:val="000000"/>
-          <w:u w:val="single"/>
-        </w:rPr>
-        <w:t xml:space="preserve"> method along with</w:t>
+        <w:t>Httppost method along with</w:t>
       </w:r>
       <w:r>
         <w:rPr>
@@ -5762,23 +4849,7 @@
           <w:rFonts w:ascii="Cascadia Mono" w:hAnsi="Cascadia Mono"/>
           <w:color w:val="000000"/>
         </w:rPr>
-        <w:t>[</w:t>
-      </w:r>
-      <w:proofErr w:type="spellStart"/>
-      <w:r>
-        <w:rPr>
-          <w:rFonts w:ascii="Cascadia Mono" w:hAnsi="Cascadia Mono"/>
-          <w:color w:val="000000"/>
-        </w:rPr>
-        <w:t>HttpPost</w:t>
-      </w:r>
-      <w:proofErr w:type="spellEnd"/>
-      <w:r>
-        <w:rPr>
-          <w:rFonts w:ascii="Cascadia Mono" w:hAnsi="Cascadia Mono"/>
-          <w:color w:val="000000"/>
-        </w:rPr>
-        <w:t>]</w:t>
+        <w:t>[HttpPost]</w:t>
       </w:r>
     </w:p>
     <w:p>
@@ -5809,23 +4880,7 @@
           <w:rFonts w:ascii="Cascadia Mono" w:hAnsi="Cascadia Mono"/>
           <w:color w:val="000000"/>
         </w:rPr>
-        <w:t> </w:t>
-      </w:r>
-      <w:proofErr w:type="spellStart"/>
-      <w:r>
-        <w:rPr>
-          <w:rFonts w:ascii="Cascadia Mono" w:hAnsi="Cascadia Mono"/>
-          <w:color w:val="000000"/>
-        </w:rPr>
-        <w:t>IActionResult</w:t>
-      </w:r>
-      <w:proofErr w:type="spellEnd"/>
-      <w:r>
-        <w:rPr>
-          <w:rFonts w:ascii="Cascadia Mono" w:hAnsi="Cascadia Mono"/>
-          <w:color w:val="000000"/>
-        </w:rPr>
-        <w:t> </w:t>
+        <w:t> IActionResult </w:t>
       </w:r>
       <w:r>
         <w:rPr>
@@ -5839,39 +4894,7 @@
           <w:rFonts w:ascii="Cascadia Mono" w:hAnsi="Cascadia Mono"/>
           <w:color w:val="000000"/>
         </w:rPr>
-        <w:t>([</w:t>
-      </w:r>
-      <w:proofErr w:type="spellStart"/>
-      <w:r>
-        <w:rPr>
-          <w:rFonts w:ascii="Cascadia Mono" w:hAnsi="Cascadia Mono"/>
-          <w:color w:val="000000"/>
-        </w:rPr>
-        <w:t>FromBody</w:t>
-      </w:r>
-      <w:proofErr w:type="spellEnd"/>
-      <w:r>
-        <w:rPr>
-          <w:rFonts w:ascii="Cascadia Mono" w:hAnsi="Cascadia Mono"/>
-          <w:color w:val="000000"/>
-        </w:rPr>
-        <w:t>] </w:t>
-      </w:r>
-      <w:proofErr w:type="spellStart"/>
-      <w:r>
-        <w:rPr>
-          <w:rFonts w:ascii="Cascadia Mono" w:hAnsi="Cascadia Mono"/>
-          <w:color w:val="000000"/>
-        </w:rPr>
-        <w:t>addregiondto</w:t>
-      </w:r>
-      <w:proofErr w:type="spellEnd"/>
-      <w:r>
-        <w:rPr>
-          <w:rFonts w:ascii="Cascadia Mono" w:hAnsi="Cascadia Mono"/>
-          <w:color w:val="000000"/>
-        </w:rPr>
-        <w:t> </w:t>
+        <w:t>([FromBody] addregiondto </w:t>
       </w:r>
       <w:r>
         <w:rPr>
@@ -5959,7 +4982,6 @@
         </w:rPr>
         <w:t> </w:t>
       </w:r>
-      <w:proofErr w:type="spellStart"/>
       <w:r>
         <w:rPr>
           <w:rFonts w:ascii="Cascadia Mono" w:hAnsi="Cascadia Mono"/>
@@ -5967,7 +4989,6 @@
         </w:rPr>
         <w:t>regionDomainModel</w:t>
       </w:r>
-      <w:proofErr w:type="spellEnd"/>
       <w:r>
         <w:rPr>
           <w:rFonts w:ascii="Cascadia Mono" w:hAnsi="Cascadia Mono"/>
@@ -6021,25 +5042,7 @@
           <w:rFonts w:ascii="Cascadia Mono" w:hAnsi="Cascadia Mono"/>
           <w:color w:val="000000"/>
         </w:rPr>
-        <w:t>               Code = </w:t>
-      </w:r>
-      <w:proofErr w:type="spellStart"/>
-      <w:proofErr w:type="gramStart"/>
-      <w:r>
-        <w:rPr>
-          <w:rFonts w:ascii="Cascadia Mono" w:hAnsi="Cascadia Mono"/>
-          <w:color w:val="000000"/>
-        </w:rPr>
-        <w:t>AR.Code</w:t>
-      </w:r>
-      <w:proofErr w:type="spellEnd"/>
-      <w:proofErr w:type="gramEnd"/>
-      <w:r>
-        <w:rPr>
-          <w:rFonts w:ascii="Cascadia Mono" w:hAnsi="Cascadia Mono"/>
-          <w:color w:val="000000"/>
-        </w:rPr>
-        <w:t>,</w:t>
+        <w:t>               Code = AR.Code,</w:t>
       </w:r>
     </w:p>
     <w:p>
@@ -6056,25 +5059,7 @@
           <w:rFonts w:ascii="Cascadia Mono" w:hAnsi="Cascadia Mono"/>
           <w:color w:val="000000"/>
         </w:rPr>
-        <w:t>               Name = </w:t>
-      </w:r>
-      <w:proofErr w:type="spellStart"/>
-      <w:proofErr w:type="gramStart"/>
-      <w:r>
-        <w:rPr>
-          <w:rFonts w:ascii="Cascadia Mono" w:hAnsi="Cascadia Mono"/>
-          <w:color w:val="000000"/>
-        </w:rPr>
-        <w:t>AR.Name</w:t>
-      </w:r>
-      <w:proofErr w:type="spellEnd"/>
-      <w:proofErr w:type="gramEnd"/>
-      <w:r>
-        <w:rPr>
-          <w:rFonts w:ascii="Cascadia Mono" w:hAnsi="Cascadia Mono"/>
-          <w:color w:val="000000"/>
-        </w:rPr>
-        <w:t>,</w:t>
+        <w:t>               Name = AR.Name,</w:t>
       </w:r>
     </w:p>
     <w:p>
@@ -6091,35 +5076,8 @@
           <w:rFonts w:ascii="Cascadia Mono" w:hAnsi="Cascadia Mono"/>
           <w:color w:val="000000"/>
         </w:rPr>
-        <w:t>               </w:t>
-      </w:r>
-      <w:proofErr w:type="spellStart"/>
-      <w:r>
-        <w:rPr>
-          <w:rFonts w:ascii="Cascadia Mono" w:hAnsi="Cascadia Mono"/>
-          <w:color w:val="000000"/>
-        </w:rPr>
-        <w:t>RegionImageUrl</w:t>
-      </w:r>
-      <w:proofErr w:type="spellEnd"/>
-      <w:r>
-        <w:rPr>
-          <w:rFonts w:ascii="Cascadia Mono" w:hAnsi="Cascadia Mono"/>
-          <w:color w:val="000000"/>
-        </w:rPr>
-        <w:t> = </w:t>
-      </w:r>
-      <w:proofErr w:type="spellStart"/>
-      <w:proofErr w:type="gramStart"/>
-      <w:r>
-        <w:rPr>
-          <w:rFonts w:ascii="Cascadia Mono" w:hAnsi="Cascadia Mono"/>
-          <w:color w:val="000000"/>
-        </w:rPr>
-        <w:t>AR.RegionImageUrl</w:t>
-      </w:r>
-      <w:proofErr w:type="spellEnd"/>
-      <w:proofErr w:type="gramEnd"/>
+        <w:t>               RegionImageUrl = AR.RegionImageUrl</w:t>
+      </w:r>
     </w:p>
     <w:p>
       <w:pPr>
@@ -6152,41 +5110,7 @@
           <w:rFonts w:ascii="Cascadia Mono" w:hAnsi="Cascadia Mono"/>
           <w:color w:val="000000"/>
         </w:rPr>
-        <w:t>           _</w:t>
-      </w:r>
-      <w:proofErr w:type="spellStart"/>
-      <w:proofErr w:type="gramStart"/>
-      <w:r>
-        <w:rPr>
-          <w:rFonts w:ascii="Cascadia Mono" w:hAnsi="Cascadia Mono"/>
-          <w:color w:val="000000"/>
-        </w:rPr>
-        <w:t>dbcontext.Regions.Add</w:t>
-      </w:r>
-      <w:proofErr w:type="spellEnd"/>
-      <w:proofErr w:type="gramEnd"/>
-      <w:r>
-        <w:rPr>
-          <w:rFonts w:ascii="Cascadia Mono" w:hAnsi="Cascadia Mono"/>
-          <w:color w:val="000000"/>
-        </w:rPr>
-        <w:t>(</w:t>
-      </w:r>
-      <w:proofErr w:type="spellStart"/>
-      <w:r>
-        <w:rPr>
-          <w:rFonts w:ascii="Cascadia Mono" w:hAnsi="Cascadia Mono"/>
-          <w:color w:val="000000"/>
-        </w:rPr>
-        <w:t>regionDomainModel</w:t>
-      </w:r>
-      <w:proofErr w:type="spellEnd"/>
-      <w:r>
-        <w:rPr>
-          <w:rFonts w:ascii="Cascadia Mono" w:hAnsi="Cascadia Mono"/>
-          <w:color w:val="000000"/>
-        </w:rPr>
-        <w:t>);</w:t>
+        <w:t>           _dbcontext.Regions.Add(regionDomainModel);</w:t>
       </w:r>
     </w:p>
     <w:p>
@@ -6203,25 +5127,7 @@
           <w:rFonts w:ascii="Cascadia Mono" w:hAnsi="Cascadia Mono"/>
           <w:color w:val="000000"/>
         </w:rPr>
-        <w:t>           _</w:t>
-      </w:r>
-      <w:proofErr w:type="spellStart"/>
-      <w:proofErr w:type="gramStart"/>
-      <w:r>
-        <w:rPr>
-          <w:rFonts w:ascii="Cascadia Mono" w:hAnsi="Cascadia Mono"/>
-          <w:color w:val="000000"/>
-        </w:rPr>
-        <w:t>dbcontext.SaveChanges</w:t>
-      </w:r>
-      <w:proofErr w:type="spellEnd"/>
-      <w:proofErr w:type="gramEnd"/>
-      <w:r>
-        <w:rPr>
-          <w:rFonts w:ascii="Cascadia Mono" w:hAnsi="Cascadia Mono"/>
-          <w:color w:val="000000"/>
-        </w:rPr>
-        <w:t>();</w:t>
+        <w:t>           _dbcontext.SaveChanges();</w:t>
       </w:r>
     </w:p>
     <w:p>
@@ -6262,33 +5168,8 @@
           <w:rFonts w:ascii="Cascadia Mono" w:hAnsi="Cascadia Mono"/>
           <w:color w:val="008000"/>
         </w:rPr>
-        <w:t>//MAP </w:t>
-      </w:r>
-      <w:proofErr w:type="spellStart"/>
-      <w:r>
-        <w:rPr>
-          <w:rFonts w:ascii="Cascadia Mono" w:hAnsi="Cascadia Mono"/>
-          <w:color w:val="008000"/>
-        </w:rPr>
-        <w:t>domainModel</w:t>
-      </w:r>
-      <w:proofErr w:type="spellEnd"/>
-      <w:r>
-        <w:rPr>
-          <w:rFonts w:ascii="Cascadia Mono" w:hAnsi="Cascadia Mono"/>
-          <w:color w:val="008000"/>
-        </w:rPr>
-        <w:t> back to </w:t>
-      </w:r>
-      <w:proofErr w:type="spellStart"/>
-      <w:r>
-        <w:rPr>
-          <w:rFonts w:ascii="Cascadia Mono" w:hAnsi="Cascadia Mono"/>
-          <w:color w:val="008000"/>
-        </w:rPr>
-        <w:t>dto</w:t>
-      </w:r>
-      <w:proofErr w:type="spellEnd"/>
+        <w:t>//MAP domainModel back to dto</w:t>
+      </w:r>
     </w:p>
     <w:p>
       <w:pPr>
@@ -6320,7 +5201,6 @@
         </w:rPr>
         <w:t> </w:t>
       </w:r>
-      <w:proofErr w:type="spellStart"/>
       <w:r>
         <w:rPr>
           <w:rFonts w:ascii="Cascadia Mono" w:hAnsi="Cascadia Mono"/>
@@ -6328,7 +5208,6 @@
         </w:rPr>
         <w:t>regionsDTO</w:t>
       </w:r>
-      <w:proofErr w:type="spellEnd"/>
       <w:r>
         <w:rPr>
           <w:rFonts w:ascii="Cascadia Mono" w:hAnsi="Cascadia Mono"/>
@@ -6348,17 +5227,8 @@
           <w:rFonts w:ascii="Cascadia Mono" w:hAnsi="Cascadia Mono"/>
           <w:color w:val="000000"/>
         </w:rPr>
-        <w:t> </w:t>
-      </w:r>
-      <w:proofErr w:type="spellStart"/>
-      <w:r>
-        <w:rPr>
-          <w:rFonts w:ascii="Cascadia Mono" w:hAnsi="Cascadia Mono"/>
-          <w:color w:val="000000"/>
-        </w:rPr>
-        <w:t>regiondto</w:t>
-      </w:r>
-      <w:proofErr w:type="spellEnd"/>
+        <w:t> regiondto</w:t>
+      </w:r>
     </w:p>
     <w:p>
       <w:pPr>
@@ -6408,23 +5278,7 @@
           <w:rFonts w:ascii="Cascadia Mono" w:hAnsi="Cascadia Mono"/>
           <w:color w:val="000000"/>
         </w:rPr>
-        <w:t>               Code = </w:t>
-      </w:r>
-      <w:proofErr w:type="spellStart"/>
-      <w:r>
-        <w:rPr>
-          <w:rFonts w:ascii="Cascadia Mono" w:hAnsi="Cascadia Mono"/>
-          <w:color w:val="000000"/>
-        </w:rPr>
-        <w:t>regionDomainModel.Code</w:t>
-      </w:r>
-      <w:proofErr w:type="spellEnd"/>
-      <w:r>
-        <w:rPr>
-          <w:rFonts w:ascii="Cascadia Mono" w:hAnsi="Cascadia Mono"/>
-          <w:color w:val="000000"/>
-        </w:rPr>
-        <w:t>,</w:t>
+        <w:t>               Code = regionDomainModel.Code,</w:t>
       </w:r>
     </w:p>
     <w:p>
@@ -6441,23 +5295,7 @@
           <w:rFonts w:ascii="Cascadia Mono" w:hAnsi="Cascadia Mono"/>
           <w:color w:val="000000"/>
         </w:rPr>
-        <w:t>               Name = </w:t>
-      </w:r>
-      <w:proofErr w:type="spellStart"/>
-      <w:r>
-        <w:rPr>
-          <w:rFonts w:ascii="Cascadia Mono" w:hAnsi="Cascadia Mono"/>
-          <w:color w:val="000000"/>
-        </w:rPr>
-        <w:t>regionDomainModel.Name</w:t>
-      </w:r>
-      <w:proofErr w:type="spellEnd"/>
-      <w:r>
-        <w:rPr>
-          <w:rFonts w:ascii="Cascadia Mono" w:hAnsi="Cascadia Mono"/>
-          <w:color w:val="000000"/>
-        </w:rPr>
-        <w:t>,</w:t>
+        <w:t>               Name = regionDomainModel.Name,</w:t>
       </w:r>
     </w:p>
     <w:p>
@@ -6474,33 +5312,8 @@
           <w:rFonts w:ascii="Cascadia Mono" w:hAnsi="Cascadia Mono"/>
           <w:color w:val="000000"/>
         </w:rPr>
-        <w:t>               </w:t>
-      </w:r>
-      <w:proofErr w:type="spellStart"/>
-      <w:r>
-        <w:rPr>
-          <w:rFonts w:ascii="Cascadia Mono" w:hAnsi="Cascadia Mono"/>
-          <w:color w:val="000000"/>
-        </w:rPr>
-        <w:t>RegionImageUrl</w:t>
-      </w:r>
-      <w:proofErr w:type="spellEnd"/>
-      <w:r>
-        <w:rPr>
-          <w:rFonts w:ascii="Cascadia Mono" w:hAnsi="Cascadia Mono"/>
-          <w:color w:val="000000"/>
-        </w:rPr>
-        <w:t> = </w:t>
-      </w:r>
-      <w:proofErr w:type="spellStart"/>
-      <w:r>
-        <w:rPr>
-          <w:rFonts w:ascii="Cascadia Mono" w:hAnsi="Cascadia Mono"/>
-          <w:color w:val="000000"/>
-        </w:rPr>
-        <w:t>regionDomainModel.RegionImageUrl</w:t>
-      </w:r>
-      <w:proofErr w:type="spellEnd"/>
+        <w:t>               RegionImageUrl = regionDomainModel.RegionImageUrl</w:t>
+      </w:r>
     </w:p>
     <w:p>
       <w:pPr>
@@ -6547,23 +5360,7 @@
           <w:rFonts w:ascii="Cascadia Mono" w:hAnsi="Cascadia Mono"/>
           <w:color w:val="000000"/>
         </w:rPr>
-        <w:t> CreatedAtAction(</w:t>
-      </w:r>
-      <w:proofErr w:type="gramStart"/>
-      <w:r>
-        <w:rPr>
-          <w:rFonts w:ascii="Cascadia Mono" w:hAnsi="Cascadia Mono"/>
-          <w:color w:val="000000"/>
-        </w:rPr>
-        <w:t>nameof(</w:t>
-      </w:r>
-      <w:proofErr w:type="gramEnd"/>
-      <w:r>
-        <w:rPr>
-          <w:rFonts w:ascii="Cascadia Mono" w:hAnsi="Cascadia Mono"/>
-          <w:color w:val="000000"/>
-        </w:rPr>
-        <w:t>GetById),</w:t>
+        <w:t> CreatedAtAction(nameof(GetById),</w:t>
       </w:r>
       <w:r>
         <w:rPr>
@@ -6627,7 +5424,7 @@
                     <pic:cNvPicPr/>
                   </pic:nvPicPr>
                   <pic:blipFill>
-                    <a:blip r:embed="rId16"/>
+                    <a:blip r:embed="rId17"/>
                     <a:stretch>
                       <a:fillRect/>
                     </a:stretch>
@@ -6690,40 +5487,22 @@
           <w:sz w:val="32"/>
           <w:szCs w:val="32"/>
         </w:rPr>
-        <w:t xml:space="preserve">The return type of every async method is a </w:t>
-      </w:r>
-      <w:proofErr w:type="gramStart"/>
-      <w:r>
-        <w:rPr>
-          <w:sz w:val="32"/>
-          <w:szCs w:val="32"/>
-        </w:rPr>
-        <w:t>task</w:t>
-      </w:r>
-      <w:proofErr w:type="gramEnd"/>
-    </w:p>
-    <w:p>
-      <w:pPr>
-        <w:rPr>
-          <w:sz w:val="32"/>
-          <w:szCs w:val="32"/>
-        </w:rPr>
-      </w:pPr>
-      <w:proofErr w:type="gramStart"/>
-      <w:r>
-        <w:rPr>
-          <w:sz w:val="32"/>
-          <w:szCs w:val="32"/>
-        </w:rPr>
-        <w:t>So</w:t>
-      </w:r>
-      <w:proofErr w:type="gramEnd"/>
-      <w:r>
-        <w:rPr>
-          <w:sz w:val="32"/>
-          <w:szCs w:val="32"/>
-        </w:rPr>
-        <w:t xml:space="preserve"> we enclose it inside a Task&lt;&gt;</w:t>
+        <w:t>The return type of every async method is a task</w:t>
+      </w:r>
+    </w:p>
+    <w:p>
+      <w:pPr>
+        <w:rPr>
+          <w:sz w:val="32"/>
+          <w:szCs w:val="32"/>
+        </w:rPr>
+      </w:pPr>
+      <w:r>
+        <w:rPr>
+          <w:sz w:val="32"/>
+          <w:szCs w:val="32"/>
+        </w:rPr>
+        <w:t>So we enclose it inside a Task&lt;&gt;</w:t>
       </w:r>
     </w:p>
     <w:p>
@@ -7106,13 +5885,13 @@
                     <pic:cNvPicPr/>
                   </pic:nvPicPr>
                   <pic:blipFill>
-                    <a:blip r:embed="rId13">
+                    <a:blip r:embed="rId14">
                       <a:extLst>
                         <a:ext uri="{28A0092B-C50C-407E-A947-70E740481C1C}">
                           <a14:useLocalDpi xmlns:a14="http://schemas.microsoft.com/office/drawing/2010/main" val="0"/>
                         </a:ext>
                         <a:ext uri="{96DAC541-7B7A-43D3-8B79-37D633B846F1}">
-                          <asvg:svgBlip xmlns:asvg="http://schemas.microsoft.com/office/drawing/2016/SVG/main" r:embed="rId14"/>
+                          <asvg:svgBlip xmlns:asvg="http://schemas.microsoft.com/office/drawing/2016/SVG/main" r:embed="rId15"/>
                         </a:ext>
                       </a:extLst>
                     </a:blip>
@@ -7155,13 +5934,13 @@
                     <pic:cNvPicPr/>
                   </pic:nvPicPr>
                   <pic:blipFill>
-                    <a:blip r:embed="rId9">
+                    <a:blip r:embed="rId10">
                       <a:extLst>
                         <a:ext uri="{28A0092B-C50C-407E-A947-70E740481C1C}">
                           <a14:useLocalDpi xmlns:a14="http://schemas.microsoft.com/office/drawing/2010/main" val="0"/>
                         </a:ext>
                         <a:ext uri="{96DAC541-7B7A-43D3-8B79-37D633B846F1}">
-                          <asvg:svgBlip xmlns:asvg="http://schemas.microsoft.com/office/drawing/2016/SVG/main" r:embed="rId10"/>
+                          <asvg:svgBlip xmlns:asvg="http://schemas.microsoft.com/office/drawing/2016/SVG/main" r:embed="rId11"/>
                         </a:ext>
                       </a:extLst>
                     </a:blip>
@@ -7206,13 +5985,13 @@
                     <pic:cNvPicPr/>
                   </pic:nvPicPr>
                   <pic:blipFill>
-                    <a:blip r:embed="rId17">
+                    <a:blip r:embed="rId18">
                       <a:extLst>
                         <a:ext uri="{28A0092B-C50C-407E-A947-70E740481C1C}">
                           <a14:useLocalDpi xmlns:a14="http://schemas.microsoft.com/office/drawing/2010/main" val="0"/>
                         </a:ext>
                         <a:ext uri="{96DAC541-7B7A-43D3-8B79-37D633B846F1}">
-                          <asvg:svgBlip xmlns:asvg="http://schemas.microsoft.com/office/drawing/2016/SVG/main" r:embed="rId18"/>
+                          <asvg:svgBlip xmlns:asvg="http://schemas.microsoft.com/office/drawing/2016/SVG/main" r:embed="rId19"/>
                         </a:ext>
                       </a:extLst>
                     </a:blip>
@@ -7255,13 +6034,13 @@
                     <pic:cNvPicPr/>
                   </pic:nvPicPr>
                   <pic:blipFill>
-                    <a:blip r:embed="rId9">
+                    <a:blip r:embed="rId10">
                       <a:extLst>
                         <a:ext uri="{28A0092B-C50C-407E-A947-70E740481C1C}">
                           <a14:useLocalDpi xmlns:a14="http://schemas.microsoft.com/office/drawing/2010/main" val="0"/>
                         </a:ext>
                         <a:ext uri="{96DAC541-7B7A-43D3-8B79-37D633B846F1}">
-                          <asvg:svgBlip xmlns:asvg="http://schemas.microsoft.com/office/drawing/2016/SVG/main" r:embed="rId10"/>
+                          <asvg:svgBlip xmlns:asvg="http://schemas.microsoft.com/office/drawing/2016/SVG/main" r:embed="rId11"/>
                         </a:ext>
                       </a:extLst>
                     </a:blip>
@@ -7306,13 +6085,13 @@
                     <pic:cNvPicPr/>
                   </pic:nvPicPr>
                   <pic:blipFill>
-                    <a:blip r:embed="rId7">
+                    <a:blip r:embed="rId8">
                       <a:extLst>
                         <a:ext uri="{28A0092B-C50C-407E-A947-70E740481C1C}">
                           <a14:useLocalDpi xmlns:a14="http://schemas.microsoft.com/office/drawing/2010/main" val="0"/>
                         </a:ext>
                         <a:ext uri="{96DAC541-7B7A-43D3-8B79-37D633B846F1}">
-                          <asvg:svgBlip xmlns:asvg="http://schemas.microsoft.com/office/drawing/2016/SVG/main" r:embed="rId8"/>
+                          <asvg:svgBlip xmlns:asvg="http://schemas.microsoft.com/office/drawing/2016/SVG/main" r:embed="rId9"/>
                         </a:ext>
                       </a:extLst>
                     </a:blip>
@@ -7427,17 +6206,8 @@
           <w:sz w:val="32"/>
           <w:szCs w:val="32"/>
         </w:rPr>
-        <w:t xml:space="preserve"> is injected inside the Repository instead of the </w:t>
-      </w:r>
-      <w:proofErr w:type="gramStart"/>
-      <w:r>
-        <w:rPr>
-          <w:sz w:val="32"/>
-          <w:szCs w:val="32"/>
-        </w:rPr>
-        <w:t>Controller</w:t>
-      </w:r>
-      <w:proofErr w:type="gramEnd"/>
+        <w:t xml:space="preserve"> is injected inside the Repository instead of the Controller</w:t>
+      </w:r>
     </w:p>
     <w:p>
       <w:pPr>
@@ -7595,6 +6365,62 @@
           <w:szCs w:val="32"/>
         </w:rPr>
       </w:pPr>
+      <w:r>
+        <w:rPr>
+          <w:sz w:val="32"/>
+          <w:szCs w:val="32"/>
+        </w:rPr>
+        <w:lastRenderedPageBreak/>
+        <w:t>While creating a POST Method api in repository</w:t>
+      </w:r>
+      <w:r>
+        <w:rPr>
+          <w:sz w:val="32"/>
+          <w:szCs w:val="32"/>
+        </w:rPr>
+        <w:br/>
+      </w:r>
+      <w:r>
+        <w:rPr>
+          <w:sz w:val="32"/>
+          <w:szCs w:val="32"/>
+        </w:rPr>
+        <w:drawing>
+          <wp:inline distT="0" distB="0" distL="0" distR="0" wp14:anchorId="61327F8D" wp14:editId="05040F85">
+            <wp:extent cx="5943600" cy="6303645"/>
+            <wp:effectExtent l="0" t="0" r="0" b="1905"/>
+            <wp:docPr id="2131020429" name="Picture 1"/>
+            <wp:cNvGraphicFramePr>
+              <a:graphicFrameLocks xmlns:a="http://schemas.openxmlformats.org/drawingml/2006/main" noChangeAspect="1"/>
+            </wp:cNvGraphicFramePr>
+            <a:graphic xmlns:a="http://schemas.openxmlformats.org/drawingml/2006/main">
+              <a:graphicData uri="http://schemas.openxmlformats.org/drawingml/2006/picture">
+                <pic:pic xmlns:pic="http://schemas.openxmlformats.org/drawingml/2006/picture">
+                  <pic:nvPicPr>
+                    <pic:cNvPr id="2131020429" name=""/>
+                    <pic:cNvPicPr/>
+                  </pic:nvPicPr>
+                  <pic:blipFill>
+                    <a:blip r:embed="rId20"/>
+                    <a:stretch>
+                      <a:fillRect/>
+                    </a:stretch>
+                  </pic:blipFill>
+                  <pic:spPr>
+                    <a:xfrm>
+                      <a:off x="0" y="0"/>
+                      <a:ext cx="5943600" cy="6303645"/>
+                    </a:xfrm>
+                    <a:prstGeom prst="rect">
+                      <a:avLst/>
+                    </a:prstGeom>
+                  </pic:spPr>
+                </pic:pic>
+              </a:graphicData>
+            </a:graphic>
+          </wp:inline>
+        </w:drawing>
+      </w:r>
     </w:p>
     <w:sectPr>
       <w:pgSz w:w="12240" w:h="15840"/>

</xml_diff>